<commit_message>
1- u can do " tasdeek" on more than one "madbatah" 2- adjust unknown img path on edit HandleRequest 3- adjust editor for topics issue
Signed-off-by: dmohamedTayait <shaden26_8@hotmail.com>
</commit_message>
<xml_diff>
--- a/TayaIT.Enterprise.EMadbatah.Web/docs/templates/MadbatahEndCover.docx
+++ b/TayaIT.Enterprise.EMadbatah.Web/docs/templates/MadbatahEndCover.docx
@@ -4,91 +4,180 @@
   <w:body>
     <w:p>
       <w:pPr>
-        <w:jc w:val="center"/>
-        <w:rPr>
-          <w:rFonts w:cs="AdvertisingBold" w:hint="cs"/>
-          <w:sz w:val="28"/>
-          <w:szCs w:val="28"/>
-          <w:rtl/>
-          <w:lang w:bidi="ar-KW"/>
-        </w:rPr>
-      </w:pPr>
-    </w:p>
-    <w:p>
-      <w:pPr>
-        <w:jc w:val="center"/>
-        <w:rPr>
-          <w:rFonts w:cs="AdvertisingBold" w:hint="cs"/>
-          <w:sz w:val="28"/>
-          <w:szCs w:val="28"/>
-          <w:rtl/>
-          <w:lang w:bidi="ar-KW"/>
-        </w:rPr>
-      </w:pPr>
-    </w:p>
-    <w:p>
-      <w:pPr>
-        <w:jc w:val="center"/>
-        <w:rPr>
-          <w:rFonts w:cs="AdvertisingBold" w:hint="cs"/>
-          <w:sz w:val="28"/>
-          <w:szCs w:val="28"/>
-          <w:rtl/>
-          <w:lang w:bidi="ar-KW"/>
-        </w:rPr>
-      </w:pPr>
-    </w:p>
-    <w:p>
-      <w:pPr>
-        <w:jc w:val="center"/>
-        <w:rPr>
-          <w:rFonts w:cs="AdvertisingBold" w:hint="cs"/>
-          <w:sz w:val="28"/>
-          <w:szCs w:val="28"/>
-          <w:rtl/>
-          <w:lang w:bidi="ar-KW"/>
-        </w:rPr>
-      </w:pPr>
-    </w:p>
-    <w:p>
-      <w:pPr>
-        <w:jc w:val="center"/>
-        <w:rPr>
-          <w:rFonts w:cs="AdvertisingBold" w:hint="cs"/>
-          <w:sz w:val="28"/>
-          <w:szCs w:val="28"/>
-          <w:rtl/>
-          <w:lang w:bidi="ar-KW"/>
-        </w:rPr>
-      </w:pPr>
-    </w:p>
-    <w:p>
-      <w:pPr>
-        <w:jc w:val="center"/>
-        <w:rPr>
-          <w:rFonts w:cs="AdvertisingBold" w:hint="cs"/>
-          <w:sz w:val="28"/>
-          <w:szCs w:val="28"/>
-          <w:rtl/>
-          <w:lang w:bidi="ar-KW"/>
-        </w:rPr>
-      </w:pPr>
-    </w:p>
-    <w:p>
-      <w:pPr>
-        <w:jc w:val="center"/>
-        <w:rPr>
-          <w:rFonts w:cs="AdvertisingBold" w:hint="cs"/>
-          <w:sz w:val="28"/>
-          <w:szCs w:val="28"/>
-          <w:rtl/>
-          <w:lang w:bidi="ar-KW"/>
-        </w:rPr>
-      </w:pPr>
-    </w:p>
-    <w:p>
-      <w:pPr>
-        <w:jc w:val="center"/>
+        <w:spacing w:after="0"/>
+        <w:jc w:val="center"/>
+        <w:rPr>
+          <w:rFonts w:cs="AdvertisingBold"/>
+          <w:sz w:val="28"/>
+          <w:szCs w:val="28"/>
+          <w:rtl/>
+          <w:lang w:bidi="ar-KW"/>
+        </w:rPr>
+      </w:pPr>
+    </w:p>
+    <w:p>
+      <w:pPr>
+        <w:spacing w:after="0"/>
+        <w:jc w:val="center"/>
+        <w:rPr>
+          <w:rFonts w:cs="AdvertisingBold"/>
+          <w:sz w:val="28"/>
+          <w:szCs w:val="28"/>
+          <w:rtl/>
+          <w:lang w:bidi="ar-KW"/>
+        </w:rPr>
+      </w:pPr>
+    </w:p>
+    <w:p>
+      <w:pPr>
+        <w:spacing w:after="0"/>
+        <w:jc w:val="center"/>
+        <w:rPr>
+          <w:rFonts w:cs="AdvertisingBold"/>
+          <w:sz w:val="28"/>
+          <w:szCs w:val="28"/>
+          <w:lang w:bidi="ar-KW"/>
+        </w:rPr>
+      </w:pPr>
+    </w:p>
+    <w:p>
+      <w:pPr>
+        <w:spacing w:after="0"/>
+        <w:jc w:val="center"/>
+        <w:rPr>
+          <w:rFonts w:cs="AdvertisingBold"/>
+          <w:sz w:val="28"/>
+          <w:szCs w:val="28"/>
+          <w:lang w:bidi="ar-KW"/>
+        </w:rPr>
+      </w:pPr>
+    </w:p>
+    <w:p>
+      <w:pPr>
+        <w:spacing w:after="0"/>
+        <w:jc w:val="center"/>
+        <w:rPr>
+          <w:rFonts w:cs="AdvertisingBold"/>
+          <w:sz w:val="28"/>
+          <w:szCs w:val="28"/>
+          <w:lang w:bidi="ar-KW"/>
+        </w:rPr>
+      </w:pPr>
+    </w:p>
+    <w:p>
+      <w:pPr>
+        <w:spacing w:after="0"/>
+        <w:jc w:val="center"/>
+        <w:rPr>
+          <w:rFonts w:cs="AdvertisingBold"/>
+          <w:sz w:val="28"/>
+          <w:szCs w:val="28"/>
+          <w:lang w:bidi="ar-KW"/>
+        </w:rPr>
+      </w:pPr>
+    </w:p>
+    <w:p>
+      <w:pPr>
+        <w:spacing w:after="0"/>
+        <w:jc w:val="center"/>
+        <w:rPr>
+          <w:rFonts w:cs="AdvertisingBold"/>
+          <w:sz w:val="28"/>
+          <w:szCs w:val="28"/>
+          <w:rtl/>
+          <w:lang w:bidi="ar-KW"/>
+        </w:rPr>
+      </w:pPr>
+    </w:p>
+    <w:p>
+      <w:pPr>
+        <w:spacing w:after="0"/>
+        <w:jc w:val="center"/>
+        <w:rPr>
+          <w:rFonts w:cs="AdvertisingBold"/>
+          <w:sz w:val="28"/>
+          <w:szCs w:val="28"/>
+          <w:rtl/>
+          <w:lang w:bidi="ar-KW"/>
+        </w:rPr>
+      </w:pPr>
+    </w:p>
+    <w:p>
+      <w:pPr>
+        <w:spacing w:after="0"/>
+        <w:jc w:val="center"/>
+        <w:rPr>
+          <w:rFonts w:cs="AdvertisingBold"/>
+          <w:sz w:val="28"/>
+          <w:szCs w:val="28"/>
+          <w:rtl/>
+          <w:lang w:bidi="ar-KW"/>
+        </w:rPr>
+      </w:pPr>
+    </w:p>
+    <w:p>
+      <w:pPr>
+        <w:spacing w:after="0"/>
+        <w:jc w:val="center"/>
+        <w:rPr>
+          <w:rFonts w:cs="AdvertisingBold"/>
+          <w:sz w:val="28"/>
+          <w:szCs w:val="28"/>
+          <w:lang w:bidi="ar-KW"/>
+        </w:rPr>
+      </w:pPr>
+    </w:p>
+    <w:p>
+      <w:pPr>
+        <w:spacing w:after="0"/>
+        <w:jc w:val="center"/>
+        <w:rPr>
+          <w:rFonts w:cs="AdvertisingBold"/>
+          <w:sz w:val="28"/>
+          <w:szCs w:val="28"/>
+          <w:lang w:bidi="ar-KW"/>
+        </w:rPr>
+      </w:pPr>
+    </w:p>
+    <w:p>
+      <w:pPr>
+        <w:spacing w:after="0"/>
+        <w:jc w:val="center"/>
+        <w:rPr>
+          <w:rFonts w:cs="AdvertisingBold"/>
+          <w:sz w:val="28"/>
+          <w:szCs w:val="28"/>
+          <w:rtl/>
+          <w:lang w:bidi="ar-KW"/>
+        </w:rPr>
+      </w:pPr>
+    </w:p>
+    <w:p>
+      <w:pPr>
+        <w:spacing w:after="0"/>
+        <w:jc w:val="center"/>
+        <w:rPr>
+          <w:rFonts w:cs="AdvertisingBold"/>
+          <w:sz w:val="28"/>
+          <w:szCs w:val="28"/>
+          <w:rtl/>
+          <w:lang w:bidi="ar-KW"/>
+        </w:rPr>
+      </w:pPr>
+    </w:p>
+    <w:p>
+      <w:pPr>
+        <w:spacing w:after="0"/>
+        <w:jc w:val="center"/>
+        <w:rPr>
+          <w:rFonts w:cs="AdvertisingBold"/>
+          <w:sz w:val="36"/>
+          <w:szCs w:val="36"/>
+          <w:rtl/>
+          <w:lang w:bidi="ar-KW"/>
+        </w:rPr>
+      </w:pPr>
+      <w:r>
         <w:rPr>
           <w:rFonts w:cs="AdvertisingBold" w:hint="cs"/>
           <w:sz w:val="36"/>
@@ -96,7 +185,8 @@
           <w:rtl/>
           <w:lang w:bidi="ar-KW"/>
         </w:rPr>
-      </w:pPr>
+        <w:t>تم بحمد الله</w:t>
+      </w:r>
       <w:r>
         <w:rPr>
           <w:rFonts w:cs="AdvertisingBold" w:hint="cs"/>
@@ -105,106 +195,159 @@
           <w:rtl/>
           <w:lang w:bidi="ar-KW"/>
         </w:rPr>
-        <w:t>تم بحمد الله</w:t>
+        <w:t xml:space="preserve"> ،،،</w:t>
       </w:r>
+    </w:p>
+    <w:p>
+      <w:pPr>
+        <w:spacing w:after="0"/>
+        <w:jc w:val="center"/>
+        <w:rPr>
+          <w:rFonts w:cs="AdvertisingBold"/>
+          <w:sz w:val="28"/>
+          <w:szCs w:val="28"/>
+          <w:rtl/>
+          <w:lang w:bidi="ar-KW"/>
+        </w:rPr>
+      </w:pPr>
+    </w:p>
+    <w:p>
+      <w:pPr>
+        <w:spacing w:after="0"/>
+        <w:jc w:val="center"/>
+        <w:rPr>
+          <w:rFonts w:cs="AdvertisingBold"/>
+          <w:sz w:val="28"/>
+          <w:szCs w:val="28"/>
+          <w:rtl/>
+          <w:lang w:bidi="ar-KW"/>
+        </w:rPr>
+      </w:pPr>
+    </w:p>
+    <w:p>
+      <w:pPr>
+        <w:spacing w:after="0"/>
+        <w:jc w:val="center"/>
+        <w:rPr>
+          <w:rFonts w:cs="AdvertisingBold"/>
+          <w:sz w:val="28"/>
+          <w:szCs w:val="28"/>
+          <w:lang w:bidi="ar-KW"/>
+        </w:rPr>
+      </w:pPr>
+    </w:p>
+    <w:p>
+      <w:pPr>
+        <w:spacing w:after="0"/>
+        <w:jc w:val="center"/>
+        <w:rPr>
+          <w:rFonts w:cs="AdvertisingBold"/>
+          <w:sz w:val="28"/>
+          <w:szCs w:val="28"/>
+          <w:lang w:bidi="ar-KW"/>
+        </w:rPr>
+      </w:pPr>
+    </w:p>
+    <w:p>
+      <w:pPr>
+        <w:spacing w:after="0"/>
+        <w:jc w:val="center"/>
+        <w:rPr>
+          <w:rFonts w:cs="AdvertisingBold"/>
+          <w:sz w:val="28"/>
+          <w:szCs w:val="28"/>
+          <w:lang w:bidi="ar-KW"/>
+        </w:rPr>
+      </w:pPr>
+    </w:p>
+    <w:p>
+      <w:pPr>
+        <w:spacing w:after="0"/>
+        <w:jc w:val="center"/>
+        <w:rPr>
+          <w:rFonts w:cs="AdvertisingBold"/>
+          <w:sz w:val="28"/>
+          <w:szCs w:val="28"/>
+          <w:lang w:bidi="ar-KW"/>
+        </w:rPr>
+      </w:pPr>
+    </w:p>
+    <w:p>
+      <w:pPr>
+        <w:spacing w:after="0"/>
+        <w:jc w:val="center"/>
+        <w:rPr>
+          <w:rFonts w:cs="AdvertisingBold"/>
+          <w:sz w:val="28"/>
+          <w:szCs w:val="28"/>
+          <w:lang w:bidi="ar-KW"/>
+        </w:rPr>
+      </w:pPr>
+    </w:p>
+    <w:p>
+      <w:pPr>
+        <w:spacing w:after="0"/>
+        <w:jc w:val="center"/>
+        <w:rPr>
+          <w:rFonts w:cs="AdvertisingBold"/>
+          <w:sz w:val="28"/>
+          <w:szCs w:val="28"/>
+          <w:lang w:bidi="ar-KW"/>
+        </w:rPr>
+      </w:pPr>
+    </w:p>
+    <w:p>
+      <w:pPr>
+        <w:spacing w:after="0"/>
+        <w:jc w:val="center"/>
+        <w:rPr>
+          <w:rFonts w:cs="AdvertisingBold"/>
+          <w:sz w:val="28"/>
+          <w:szCs w:val="28"/>
+          <w:rtl/>
+          <w:lang w:bidi="ar-KW"/>
+        </w:rPr>
+      </w:pPr>
+    </w:p>
+    <w:p>
+      <w:pPr>
+        <w:spacing w:after="0"/>
+        <w:jc w:val="center"/>
+        <w:rPr>
+          <w:rFonts w:cs="AdvertisingBold"/>
+          <w:sz w:val="28"/>
+          <w:szCs w:val="28"/>
+          <w:rtl/>
+          <w:lang w:bidi="ar-KW"/>
+        </w:rPr>
+      </w:pPr>
+    </w:p>
+    <w:p>
+      <w:pPr>
+        <w:spacing w:after="0"/>
+        <w:jc w:val="center"/>
+        <w:rPr>
+          <w:rFonts w:cs="AdvertisingBold"/>
+          <w:sz w:val="28"/>
+          <w:szCs w:val="28"/>
+          <w:rtl/>
+          <w:lang w:bidi="ar-KW"/>
+        </w:rPr>
+      </w:pPr>
+    </w:p>
+    <w:p>
+      <w:pPr>
+        <w:spacing w:after="0"/>
+        <w:jc w:val="center"/>
+        <w:rPr>
+          <w:rFonts w:cs="AdvertisingBold"/>
+          <w:sz w:val="24"/>
+          <w:szCs w:val="24"/>
+          <w:rtl/>
+          <w:lang w:bidi="ar-KW"/>
+        </w:rPr>
+      </w:pPr>
       <w:r>
-        <w:rPr>
-          <w:rFonts w:cs="AdvertisingBold" w:hint="cs"/>
-          <w:sz w:val="36"/>
-          <w:szCs w:val="36"/>
-          <w:rtl/>
-          <w:lang w:bidi="ar-KW"/>
-        </w:rPr>
-        <w:t xml:space="preserve"> </w:t>
-      </w:r>
-      <w:proofErr w:type="spellStart"/>
-      <w:r>
-        <w:rPr>
-          <w:rFonts w:cs="AdvertisingBold" w:hint="cs"/>
-          <w:sz w:val="36"/>
-          <w:szCs w:val="36"/>
-          <w:rtl/>
-          <w:lang w:bidi="ar-KW"/>
-        </w:rPr>
-        <w:t>،،،</w:t>
-      </w:r>
-      <w:proofErr w:type="spellEnd"/>
-    </w:p>
-    <w:p>
-      <w:pPr>
-        <w:jc w:val="center"/>
-        <w:rPr>
-          <w:rFonts w:cs="AdvertisingBold" w:hint="cs"/>
-          <w:sz w:val="28"/>
-          <w:szCs w:val="28"/>
-          <w:rtl/>
-          <w:lang w:bidi="ar-KW"/>
-        </w:rPr>
-      </w:pPr>
-    </w:p>
-    <w:p>
-      <w:pPr>
-        <w:jc w:val="center"/>
-        <w:rPr>
-          <w:rFonts w:cs="AdvertisingBold" w:hint="cs"/>
-          <w:sz w:val="28"/>
-          <w:szCs w:val="28"/>
-          <w:rtl/>
-          <w:lang w:bidi="ar-KW"/>
-        </w:rPr>
-      </w:pPr>
-    </w:p>
-    <w:p>
-      <w:pPr>
-        <w:jc w:val="center"/>
-        <w:rPr>
-          <w:rFonts w:cs="AdvertisingBold" w:hint="cs"/>
-          <w:sz w:val="28"/>
-          <w:szCs w:val="28"/>
-          <w:rtl/>
-          <w:lang w:bidi="ar-KW"/>
-        </w:rPr>
-      </w:pPr>
-    </w:p>
-    <w:p>
-      <w:pPr>
-        <w:jc w:val="center"/>
-        <w:rPr>
-          <w:rFonts w:cs="AdvertisingBold" w:hint="cs"/>
-          <w:sz w:val="28"/>
-          <w:szCs w:val="28"/>
-          <w:rtl/>
-          <w:lang w:bidi="ar-KW"/>
-        </w:rPr>
-      </w:pPr>
-    </w:p>
-    <w:p>
-      <w:pPr>
-        <w:jc w:val="center"/>
-        <w:rPr>
-          <w:rFonts w:cs="AdvertisingBold" w:hint="cs"/>
-          <w:sz w:val="28"/>
-          <w:szCs w:val="28"/>
-          <w:rtl/>
-          <w:lang w:bidi="ar-KW"/>
-        </w:rPr>
-      </w:pPr>
-    </w:p>
-    <w:p>
-      <w:pPr>
-        <w:jc w:val="center"/>
-        <w:rPr>
-          <w:rFonts w:cs="AdvertisingBold" w:hint="cs"/>
-          <w:sz w:val="28"/>
-          <w:szCs w:val="28"/>
-          <w:rtl/>
-          <w:lang w:bidi="ar-KW"/>
-        </w:rPr>
-      </w:pPr>
-    </w:p>
-    <w:p>
-      <w:pPr>
-        <w:jc w:val="center"/>
         <w:rPr>
           <w:rFonts w:cs="AdvertisingBold" w:hint="cs"/>
           <w:sz w:val="24"/>
@@ -212,7 +355,18 @@
           <w:rtl/>
           <w:lang w:bidi="ar-KW"/>
         </w:rPr>
-      </w:pPr>
+        <w:t xml:space="preserve">جميع الحقوق محفوظة </w:t>
+      </w:r>
+      <w:r>
+        <w:rPr>
+          <w:rFonts w:asciiTheme="minorBidi" w:hAnsiTheme="minorBidi" w:cs="AdvertisingBold"/>
+          <w:sz w:val="24"/>
+          <w:szCs w:val="24"/>
+          <w:rtl/>
+          <w:lang w:bidi="ar-KW"/>
+        </w:rPr>
+        <w:t>©</w:t>
+      </w:r>
       <w:r>
         <w:rPr>
           <w:rFonts w:cs="AdvertisingBold" w:hint="cs"/>
@@ -221,18 +375,21 @@
           <w:rtl/>
           <w:lang w:bidi="ar-KW"/>
         </w:rPr>
-        <w:t xml:space="preserve">جميع الحقوق محفوظة </w:t>
+        <w:t xml:space="preserve"> الأمانة العامة لمجلس الأمة</w:t>
       </w:r>
-      <w:r>
-        <w:rPr>
-          <w:rFonts w:asciiTheme="minorBidi" w:hAnsiTheme="minorBidi" w:cs="AdvertisingBold"/>
+    </w:p>
+    <w:p>
+      <w:pPr>
+        <w:spacing w:after="0"/>
+        <w:jc w:val="center"/>
+        <w:rPr>
+          <w:rFonts w:cs="AdvertisingBold"/>
           <w:sz w:val="24"/>
           <w:szCs w:val="24"/>
           <w:rtl/>
           <w:lang w:bidi="ar-KW"/>
         </w:rPr>
-        <w:t>©</w:t>
-      </w:r>
+      </w:pPr>
       <w:r>
         <w:rPr>
           <w:rFonts w:cs="AdvertisingBold" w:hint="cs"/>
@@ -241,75 +398,31 @@
           <w:rtl/>
           <w:lang w:bidi="ar-KW"/>
         </w:rPr>
-        <w:t xml:space="preserve"> الأمانة العامة لمجلس الأمة</w:t>
+        <w:t>قطاع الجلسات - إدارة المضابط</w:t>
       </w:r>
     </w:p>
     <w:p>
       <w:pPr>
-        <w:jc w:val="center"/>
-        <w:rPr>
-          <w:rFonts w:cs="AdvertisingBold" w:hint="cs"/>
-          <w:sz w:val="24"/>
-          <w:szCs w:val="24"/>
-          <w:rtl/>
-          <w:lang w:bidi="ar-KW"/>
-        </w:rPr>
-      </w:pPr>
-      <w:r>
-        <w:rPr>
-          <w:rFonts w:cs="AdvertisingBold" w:hint="cs"/>
-          <w:sz w:val="24"/>
-          <w:szCs w:val="24"/>
-          <w:rtl/>
-          <w:lang w:bidi="ar-KW"/>
-        </w:rPr>
-        <w:t xml:space="preserve">قطاع الجلسات </w:t>
-      </w:r>
-      <w:proofErr w:type="spellStart"/>
-      <w:r>
-        <w:rPr>
-          <w:rFonts w:cs="AdvertisingBold" w:hint="cs"/>
-          <w:sz w:val="24"/>
-          <w:szCs w:val="24"/>
-          <w:rtl/>
-          <w:lang w:bidi="ar-KW"/>
-        </w:rPr>
-        <w:t>-</w:t>
-      </w:r>
-      <w:proofErr w:type="spellEnd"/>
-      <w:r>
-        <w:rPr>
-          <w:rFonts w:cs="AdvertisingBold" w:hint="cs"/>
-          <w:sz w:val="24"/>
-          <w:szCs w:val="24"/>
-          <w:rtl/>
-          <w:lang w:bidi="ar-KW"/>
-        </w:rPr>
-        <w:t xml:space="preserve"> إدارة المضابط</w:t>
-      </w:r>
-    </w:p>
-    <w:p>
-      <w:pPr>
-        <w:rPr>
-          <w:rFonts w:hint="cs"/>
-          <w:rtl/>
-          <w:lang w:bidi="ar-KW"/>
-        </w:rPr>
-      </w:pPr>
-    </w:p>
-    <w:p>
-      <w:pPr>
-        <w:rPr>
-          <w:rFonts w:hint="cs"/>
-          <w:rtl/>
-          <w:lang w:bidi="ar-KW"/>
-        </w:rPr>
-      </w:pPr>
-    </w:p>
-    <w:p>
-      <w:pPr>
-        <w:rPr>
-          <w:rFonts w:hint="cs"/>
+        <w:spacing w:after="0"/>
+        <w:rPr>
+          <w:rtl/>
+          <w:lang w:bidi="ar-KW"/>
+        </w:rPr>
+      </w:pPr>
+    </w:p>
+    <w:p>
+      <w:pPr>
+        <w:spacing w:after="0"/>
+        <w:rPr>
+          <w:rtl/>
+          <w:lang w:bidi="ar-KW"/>
+        </w:rPr>
+      </w:pPr>
+    </w:p>
+    <w:p>
+      <w:pPr>
+        <w:spacing w:after="0"/>
+        <w:rPr>
           <w:rtl/>
           <w:lang w:bidi="ar-KW"/>
         </w:rPr>
@@ -317,7 +430,7 @@
     </w:p>
     <w:tbl>
       <w:tblPr>
-        <w:tblStyle w:val="a3"/>
+        <w:tblStyle w:val="TableGrid"/>
         <w:bidiVisual/>
         <w:tblW w:w="9334" w:type="dxa"/>
         <w:jc w:val="center"/>
@@ -354,7 +467,6 @@
             <w:pPr>
               <w:jc w:val="right"/>
               <w:rPr>
-                <w:rFonts w:hint="cs"/>
                 <w:rtl/>
                 <w:lang w:bidi="ar-KW"/>
               </w:rPr>
@@ -376,7 +488,6 @@
             <w:pPr>
               <w:jc w:val="center"/>
               <w:rPr>
-                <w:rFonts w:hint="cs"/>
                 <w:rtl/>
                 <w:lang w:bidi="ar-KW"/>
               </w:rPr>
@@ -443,7 +554,6 @@
             <w:pPr>
               <w:jc w:val="right"/>
               <w:rPr>
-                <w:rFonts w:hint="cs"/>
                 <w:rtl/>
                 <w:lang w:bidi="ar-KW"/>
               </w:rPr>
@@ -467,7 +577,6 @@
             <w:pPr>
               <w:jc w:val="center"/>
               <w:rPr>
-                <w:rFonts w:hint="cs"/>
                 <w:rtl/>
                 <w:lang w:bidi="ar-KW"/>
               </w:rPr>
@@ -534,7 +643,6 @@
             <w:pPr>
               <w:jc w:val="right"/>
               <w:rPr>
-                <w:rFonts w:hint="cs"/>
                 <w:rtl/>
                 <w:lang w:bidi="ar-KW"/>
               </w:rPr>
@@ -558,7 +666,6 @@
             <w:pPr>
               <w:jc w:val="center"/>
               <w:rPr>
-                <w:rFonts w:hint="cs"/>
                 <w:rtl/>
                 <w:lang w:bidi="ar-KW"/>
               </w:rPr>
@@ -631,7 +738,6 @@
             <w:pPr>
               <w:jc w:val="right"/>
               <w:rPr>
-                <w:rFonts w:hint="cs"/>
                 <w:rtl/>
                 <w:lang w:bidi="ar-KW"/>
               </w:rPr>
@@ -653,7 +759,6 @@
             <w:pPr>
               <w:jc w:val="center"/>
               <w:rPr>
-                <w:rFonts w:hint="cs"/>
                 <w:rtl/>
                 <w:lang w:bidi="ar-KW"/>
               </w:rPr>
@@ -720,7 +825,6 @@
             <w:pPr>
               <w:jc w:val="right"/>
               <w:rPr>
-                <w:rFonts w:hint="cs"/>
                 <w:rtl/>
                 <w:lang w:bidi="ar-KW"/>
               </w:rPr>
@@ -744,7 +848,6 @@
             <w:pPr>
               <w:jc w:val="center"/>
               <w:rPr>
-                <w:rFonts w:hint="cs"/>
                 <w:rtl/>
                 <w:lang w:bidi="ar-KW"/>
               </w:rPr>
@@ -839,7 +942,6 @@
             <w:pPr>
               <w:jc w:val="center"/>
               <w:rPr>
-                <w:rFonts w:hint="cs"/>
                 <w:rtl/>
                 <w:lang w:bidi="ar-KW"/>
               </w:rPr>
@@ -901,8 +1003,8 @@
     </w:tbl>
     <w:p>
       <w:pPr>
-        <w:rPr>
-          <w:rFonts w:hint="cs"/>
+        <w:spacing w:after="0"/>
+        <w:rPr>
           <w:lang w:bidi="ar-KW"/>
         </w:rPr>
       </w:pPr>
@@ -1075,7 +1177,7 @@
     <w:lsdException w:name="Bibliography" w:uiPriority="37"/>
     <w:lsdException w:name="TOC Heading" w:uiPriority="39" w:qFormat="1"/>
   </w:latentStyles>
-  <w:style w:type="paragraph" w:default="1" w:styleId="a">
+  <w:style w:type="paragraph" w:default="1" w:styleId="Normal">
     <w:name w:val="Normal"/>
     <w:qFormat/>
     <w:rsid w:val="002B59F2"/>
@@ -1083,13 +1185,13 @@
       <w:bidi/>
     </w:pPr>
   </w:style>
-  <w:style w:type="character" w:default="1" w:styleId="a0">
+  <w:style w:type="character" w:default="1" w:styleId="DefaultParagraphFont">
     <w:name w:val="Default Paragraph Font"/>
     <w:uiPriority w:val="1"/>
     <w:semiHidden/>
     <w:unhideWhenUsed/>
   </w:style>
-  <w:style w:type="table" w:default="1" w:styleId="a1">
+  <w:style w:type="table" w:default="1" w:styleId="TableNormal">
     <w:name w:val="Normal Table"/>
     <w:uiPriority w:val="99"/>
     <w:semiHidden/>
@@ -1105,15 +1207,15 @@
       </w:tblCellMar>
     </w:tblPr>
   </w:style>
-  <w:style w:type="numbering" w:default="1" w:styleId="a2">
+  <w:style w:type="numbering" w:default="1" w:styleId="NoList">
     <w:name w:val="No List"/>
     <w:uiPriority w:val="99"/>
     <w:semiHidden/>
     <w:unhideWhenUsed/>
   </w:style>
-  <w:style w:type="table" w:styleId="a3">
+  <w:style w:type="table" w:styleId="TableGrid">
     <w:name w:val="Table Grid"/>
-    <w:basedOn w:val="a1"/>
+    <w:basedOn w:val="TableNormal"/>
     <w:uiPriority w:val="59"/>
     <w:rsid w:val="00DB00C0"/>
     <w:pPr>
@@ -1137,10 +1239,10 @@
       </w:tblCellMar>
     </w:tblPr>
   </w:style>
-  <w:style w:type="paragraph" w:styleId="a4">
+  <w:style w:type="paragraph" w:styleId="BalloonText">
     <w:name w:val="Balloon Text"/>
-    <w:basedOn w:val="a"/>
-    <w:link w:val="Char"/>
+    <w:basedOn w:val="Normal"/>
+    <w:link w:val="BalloonTextChar"/>
     <w:uiPriority w:val="99"/>
     <w:semiHidden/>
     <w:unhideWhenUsed/>
@@ -1154,10 +1256,10 @@
       <w:szCs w:val="16"/>
     </w:rPr>
   </w:style>
-  <w:style w:type="character" w:customStyle="1" w:styleId="Char">
-    <w:name w:val="نص في بالون Char"/>
-    <w:basedOn w:val="a0"/>
-    <w:link w:val="a4"/>
+  <w:style w:type="character" w:customStyle="1" w:styleId="BalloonTextChar">
+    <w:name w:val="Balloon Text Char"/>
+    <w:basedOn w:val="DefaultParagraphFont"/>
+    <w:link w:val="BalloonText"/>
     <w:uiPriority w:val="99"/>
     <w:semiHidden/>
     <w:rsid w:val="00DB00C0"/>

</xml_diff>

<commit_message>
add () to "المقرر" change in BLL
Signed-off-by: dmohamedTayait <shaden26_8@hotmail.com>
</commit_message>
<xml_diff>
--- a/TayaIT.Enterprise.EMadbatah.Web/docs/templates/MadbatahEndCover.docx
+++ b/TayaIT.Enterprise.EMadbatah.Web/docs/templates/MadbatahEndCover.docx
@@ -1,10 +1,9 @@
 
 <file path=word/document.xml><?xml version="1.0" encoding="utf-8"?>
-<w:document xmlns:ve="http://schemas.openxmlformats.org/markup-compatibility/2006" xmlns:o="urn:schemas-microsoft-com:office:office" xmlns:r="http://schemas.openxmlformats.org/officeDocument/2006/relationships" xmlns:m="http://schemas.openxmlformats.org/officeDocument/2006/math" xmlns:v="urn:schemas-microsoft-com:vml" xmlns:wp="http://schemas.openxmlformats.org/drawingml/2006/wordprocessingDrawing" xmlns:w10="urn:schemas-microsoft-com:office:word" xmlns:w="http://schemas.openxmlformats.org/wordprocessingml/2006/main" xmlns:wne="http://schemas.microsoft.com/office/word/2006/wordml">
+<w:document xmlns:wpc="http://schemas.microsoft.com/office/word/2010/wordprocessingCanvas" xmlns:mc="http://schemas.openxmlformats.org/markup-compatibility/2006" xmlns:o="urn:schemas-microsoft-com:office:office" xmlns:r="http://schemas.openxmlformats.org/officeDocument/2006/relationships" xmlns:m="http://schemas.openxmlformats.org/officeDocument/2006/math" xmlns:v="urn:schemas-microsoft-com:vml" xmlns:wp14="http://schemas.microsoft.com/office/word/2010/wordprocessingDrawing" xmlns:wp="http://schemas.openxmlformats.org/drawingml/2006/wordprocessingDrawing" xmlns:w10="urn:schemas-microsoft-com:office:word" xmlns:w="http://schemas.openxmlformats.org/wordprocessingml/2006/main" xmlns:w14="http://schemas.microsoft.com/office/word/2010/wordml" xmlns:w15="http://schemas.microsoft.com/office/word/2012/wordml" xmlns:wpg="http://schemas.microsoft.com/office/word/2010/wordprocessingGroup" xmlns:wpi="http://schemas.microsoft.com/office/word/2010/wordprocessingInk" xmlns:wne="http://schemas.microsoft.com/office/word/2006/wordml" xmlns:wps="http://schemas.microsoft.com/office/word/2010/wordprocessingShape" mc:Ignorable="w14 w15 wp14">
   <w:body>
     <w:p>
       <w:pPr>
-        <w:spacing w:after="0"/>
         <w:jc w:val="center"/>
         <w:rPr>
           <w:rFonts w:cs="AdvertisingBold"/>
@@ -17,7 +16,6 @@
     </w:p>
     <w:p>
       <w:pPr>
-        <w:spacing w:after="0"/>
         <w:jc w:val="center"/>
         <w:rPr>
           <w:rFonts w:cs="AdvertisingBold"/>
@@ -30,55 +28,54 @@
     </w:p>
     <w:p>
       <w:pPr>
-        <w:spacing w:after="0"/>
         <w:jc w:val="center"/>
         <w:rPr>
           <w:rFonts w:cs="AdvertisingBold"/>
           <w:sz w:val="28"/>
           <w:szCs w:val="28"/>
-          <w:lang w:bidi="ar-KW"/>
-        </w:rPr>
-      </w:pPr>
-    </w:p>
-    <w:p>
-      <w:pPr>
-        <w:spacing w:after="0"/>
+          <w:rtl/>
+          <w:lang w:bidi="ar-KW"/>
+        </w:rPr>
+      </w:pPr>
+    </w:p>
+    <w:p>
+      <w:pPr>
         <w:jc w:val="center"/>
         <w:rPr>
           <w:rFonts w:cs="AdvertisingBold"/>
           <w:sz w:val="28"/>
           <w:szCs w:val="28"/>
-          <w:lang w:bidi="ar-KW"/>
-        </w:rPr>
-      </w:pPr>
-    </w:p>
-    <w:p>
-      <w:pPr>
-        <w:spacing w:after="0"/>
+          <w:rtl/>
+          <w:lang w:bidi="ar-KW"/>
+        </w:rPr>
+      </w:pPr>
+    </w:p>
+    <w:p>
+      <w:pPr>
         <w:jc w:val="center"/>
         <w:rPr>
           <w:rFonts w:cs="AdvertisingBold"/>
           <w:sz w:val="28"/>
           <w:szCs w:val="28"/>
-          <w:lang w:bidi="ar-KW"/>
-        </w:rPr>
-      </w:pPr>
-    </w:p>
-    <w:p>
-      <w:pPr>
-        <w:spacing w:after="0"/>
+          <w:rtl/>
+          <w:lang w:bidi="ar-KW"/>
+        </w:rPr>
+      </w:pPr>
+    </w:p>
+    <w:p>
+      <w:pPr>
         <w:jc w:val="center"/>
         <w:rPr>
           <w:rFonts w:cs="AdvertisingBold"/>
           <w:sz w:val="28"/>
           <w:szCs w:val="28"/>
-          <w:lang w:bidi="ar-KW"/>
-        </w:rPr>
-      </w:pPr>
-    </w:p>
-    <w:p>
-      <w:pPr>
-        <w:spacing w:after="0"/>
+          <w:rtl/>
+          <w:lang w:bidi="ar-KW"/>
+        </w:rPr>
+      </w:pPr>
+    </w:p>
+    <w:p>
+      <w:pPr>
         <w:jc w:val="center"/>
         <w:rPr>
           <w:rFonts w:cs="AdvertisingBold"/>
@@ -91,7 +88,38 @@
     </w:p>
     <w:p>
       <w:pPr>
-        <w:spacing w:after="0"/>
+        <w:jc w:val="center"/>
+        <w:rPr>
+          <w:rFonts w:cs="AdvertisingBold"/>
+          <w:sz w:val="36"/>
+          <w:szCs w:val="36"/>
+          <w:rtl/>
+          <w:lang w:bidi="ar-KW"/>
+        </w:rPr>
+      </w:pPr>
+      <w:r>
+        <w:rPr>
+          <w:rFonts w:cs="AdvertisingBold" w:hint="cs"/>
+          <w:sz w:val="36"/>
+          <w:szCs w:val="36"/>
+          <w:rtl/>
+          <w:lang w:bidi="ar-KW"/>
+        </w:rPr>
+        <w:t>تم بحمد الله</w:t>
+      </w:r>
+      <w:r>
+        <w:rPr>
+          <w:rFonts w:cs="AdvertisingBold" w:hint="cs"/>
+          <w:sz w:val="36"/>
+          <w:szCs w:val="36"/>
+          <w:rtl/>
+          <w:lang w:bidi="ar-KW"/>
+        </w:rPr>
+        <w:t xml:space="preserve"> ،،،</w:t>
+      </w:r>
+    </w:p>
+    <w:p>
+      <w:pPr>
         <w:jc w:val="center"/>
         <w:rPr>
           <w:rFonts w:cs="AdvertisingBold"/>
@@ -104,7 +132,6 @@
     </w:p>
     <w:p>
       <w:pPr>
-        <w:spacing w:after="0"/>
         <w:jc w:val="center"/>
         <w:rPr>
           <w:rFonts w:cs="AdvertisingBold"/>
@@ -117,19 +144,18 @@
     </w:p>
     <w:p>
       <w:pPr>
-        <w:spacing w:after="0"/>
         <w:jc w:val="center"/>
         <w:rPr>
           <w:rFonts w:cs="AdvertisingBold"/>
           <w:sz w:val="28"/>
           <w:szCs w:val="28"/>
-          <w:lang w:bidi="ar-KW"/>
-        </w:rPr>
-      </w:pPr>
-    </w:p>
-    <w:p>
-      <w:pPr>
-        <w:spacing w:after="0"/>
+          <w:rtl/>
+          <w:lang w:bidi="ar-KW"/>
+        </w:rPr>
+      </w:pPr>
+    </w:p>
+    <w:p>
+      <w:pPr>
         <w:jc w:val="center"/>
         <w:rPr>
           <w:rFonts w:cs="AdvertisingBold"/>
@@ -141,7 +167,6 @@
     </w:p>
     <w:p>
       <w:pPr>
-        <w:spacing w:after="0"/>
         <w:jc w:val="center"/>
         <w:rPr>
           <w:rFonts w:cs="AdvertisingBold"/>
@@ -151,10 +176,11 @@
           <w:lang w:bidi="ar-KW"/>
         </w:rPr>
       </w:pPr>
-    </w:p>
-    <w:p>
-      <w:pPr>
-        <w:spacing w:after="0"/>
+      <w:bookmarkStart w:id="0" w:name="_GoBack"/>
+      <w:bookmarkEnd w:id="0"/>
+    </w:p>
+    <w:p>
+      <w:pPr>
         <w:jc w:val="center"/>
         <w:rPr>
           <w:rFonts w:cs="AdvertisingBold"/>
@@ -167,40 +193,6 @@
     </w:p>
     <w:p>
       <w:pPr>
-        <w:spacing w:after="0"/>
-        <w:jc w:val="center"/>
-        <w:rPr>
-          <w:rFonts w:cs="AdvertisingBold"/>
-          <w:sz w:val="36"/>
-          <w:szCs w:val="36"/>
-          <w:rtl/>
-          <w:lang w:bidi="ar-KW"/>
-        </w:rPr>
-      </w:pPr>
-      <w:r>
-        <w:rPr>
-          <w:rFonts w:cs="AdvertisingBold" w:hint="cs"/>
-          <w:sz w:val="36"/>
-          <w:szCs w:val="36"/>
-          <w:rtl/>
-          <w:lang w:bidi="ar-KW"/>
-        </w:rPr>
-        <w:t>تم بحمد الله</w:t>
-      </w:r>
-      <w:r>
-        <w:rPr>
-          <w:rFonts w:cs="AdvertisingBold" w:hint="cs"/>
-          <w:sz w:val="36"/>
-          <w:szCs w:val="36"/>
-          <w:rtl/>
-          <w:lang w:bidi="ar-KW"/>
-        </w:rPr>
-        <w:t xml:space="preserve"> ،،،</w:t>
-      </w:r>
-    </w:p>
-    <w:p>
-      <w:pPr>
-        <w:spacing w:after="0"/>
         <w:jc w:val="center"/>
         <w:rPr>
           <w:rFonts w:cs="AdvertisingBold"/>
@@ -213,131 +205,6 @@
     </w:p>
     <w:p>
       <w:pPr>
-        <w:spacing w:after="0"/>
-        <w:jc w:val="center"/>
-        <w:rPr>
-          <w:rFonts w:cs="AdvertisingBold"/>
-          <w:sz w:val="28"/>
-          <w:szCs w:val="28"/>
-          <w:rtl/>
-          <w:lang w:bidi="ar-KW"/>
-        </w:rPr>
-      </w:pPr>
-    </w:p>
-    <w:p>
-      <w:pPr>
-        <w:spacing w:after="0"/>
-        <w:jc w:val="center"/>
-        <w:rPr>
-          <w:rFonts w:cs="AdvertisingBold"/>
-          <w:sz w:val="28"/>
-          <w:szCs w:val="28"/>
-          <w:lang w:bidi="ar-KW"/>
-        </w:rPr>
-      </w:pPr>
-    </w:p>
-    <w:p>
-      <w:pPr>
-        <w:spacing w:after="0"/>
-        <w:jc w:val="center"/>
-        <w:rPr>
-          <w:rFonts w:cs="AdvertisingBold"/>
-          <w:sz w:val="28"/>
-          <w:szCs w:val="28"/>
-          <w:lang w:bidi="ar-KW"/>
-        </w:rPr>
-      </w:pPr>
-    </w:p>
-    <w:p>
-      <w:pPr>
-        <w:spacing w:after="0"/>
-        <w:jc w:val="center"/>
-        <w:rPr>
-          <w:rFonts w:cs="AdvertisingBold"/>
-          <w:sz w:val="28"/>
-          <w:szCs w:val="28"/>
-          <w:lang w:bidi="ar-KW"/>
-        </w:rPr>
-      </w:pPr>
-    </w:p>
-    <w:p>
-      <w:pPr>
-        <w:spacing w:after="0"/>
-        <w:jc w:val="center"/>
-        <w:rPr>
-          <w:rFonts w:cs="AdvertisingBold"/>
-          <w:sz w:val="28"/>
-          <w:szCs w:val="28"/>
-          <w:lang w:bidi="ar-KW"/>
-        </w:rPr>
-      </w:pPr>
-    </w:p>
-    <w:p>
-      <w:pPr>
-        <w:spacing w:after="0"/>
-        <w:jc w:val="center"/>
-        <w:rPr>
-          <w:rFonts w:cs="AdvertisingBold"/>
-          <w:sz w:val="28"/>
-          <w:szCs w:val="28"/>
-          <w:lang w:bidi="ar-KW"/>
-        </w:rPr>
-      </w:pPr>
-    </w:p>
-    <w:p>
-      <w:pPr>
-        <w:spacing w:after="0"/>
-        <w:jc w:val="center"/>
-        <w:rPr>
-          <w:rFonts w:cs="AdvertisingBold"/>
-          <w:sz w:val="28"/>
-          <w:szCs w:val="28"/>
-          <w:lang w:bidi="ar-KW"/>
-        </w:rPr>
-      </w:pPr>
-    </w:p>
-    <w:p>
-      <w:pPr>
-        <w:spacing w:after="0"/>
-        <w:jc w:val="center"/>
-        <w:rPr>
-          <w:rFonts w:cs="AdvertisingBold"/>
-          <w:sz w:val="28"/>
-          <w:szCs w:val="28"/>
-          <w:rtl/>
-          <w:lang w:bidi="ar-KW"/>
-        </w:rPr>
-      </w:pPr>
-    </w:p>
-    <w:p>
-      <w:pPr>
-        <w:spacing w:after="0"/>
-        <w:jc w:val="center"/>
-        <w:rPr>
-          <w:rFonts w:cs="AdvertisingBold"/>
-          <w:sz w:val="28"/>
-          <w:szCs w:val="28"/>
-          <w:rtl/>
-          <w:lang w:bidi="ar-KW"/>
-        </w:rPr>
-      </w:pPr>
-    </w:p>
-    <w:p>
-      <w:pPr>
-        <w:spacing w:after="0"/>
-        <w:jc w:val="center"/>
-        <w:rPr>
-          <w:rFonts w:cs="AdvertisingBold"/>
-          <w:sz w:val="28"/>
-          <w:szCs w:val="28"/>
-          <w:rtl/>
-          <w:lang w:bidi="ar-KW"/>
-        </w:rPr>
-      </w:pPr>
-    </w:p>
-    <w:p>
-      <w:pPr>
-        <w:spacing w:after="0"/>
         <w:jc w:val="center"/>
         <w:rPr>
           <w:rFonts w:cs="AdvertisingBold"/>
@@ -380,7 +247,6 @@
     </w:p>
     <w:p>
       <w:pPr>
-        <w:spacing w:after="0"/>
         <w:jc w:val="center"/>
         <w:rPr>
           <w:rFonts w:cs="AdvertisingBold"/>
@@ -403,25 +269,22 @@
     </w:p>
     <w:p>
       <w:pPr>
-        <w:spacing w:after="0"/>
-        <w:rPr>
-          <w:rtl/>
-          <w:lang w:bidi="ar-KW"/>
-        </w:rPr>
-      </w:pPr>
-    </w:p>
-    <w:p>
-      <w:pPr>
-        <w:spacing w:after="0"/>
-        <w:rPr>
-          <w:rtl/>
-          <w:lang w:bidi="ar-KW"/>
-        </w:rPr>
-      </w:pPr>
-    </w:p>
-    <w:p>
-      <w:pPr>
-        <w:spacing w:after="0"/>
+        <w:rPr>
+          <w:rtl/>
+          <w:lang w:bidi="ar-KW"/>
+        </w:rPr>
+      </w:pPr>
+    </w:p>
+    <w:p>
+      <w:pPr>
+        <w:rPr>
+          <w:rtl/>
+          <w:lang w:bidi="ar-KW"/>
+        </w:rPr>
+      </w:pPr>
+    </w:p>
+    <w:p>
+      <w:pPr>
         <w:rPr>
           <w:rtl/>
           <w:lang w:bidi="ar-KW"/>
@@ -434,7 +297,6 @@
         <w:bidiVisual/>
         <w:tblW w:w="9334" w:type="dxa"/>
         <w:jc w:val="center"/>
-        <w:tblInd w:w="-800" w:type="dxa"/>
         <w:tblBorders>
           <w:top w:val="none" w:sz="0" w:space="0" w:color="auto"/>
           <w:left w:val="none" w:sz="0" w:space="0" w:color="auto"/>
@@ -443,7 +305,7 @@
           <w:insideH w:val="none" w:sz="0" w:space="0" w:color="auto"/>
           <w:insideV w:val="none" w:sz="0" w:space="0" w:color="auto"/>
         </w:tblBorders>
-        <w:tblLook w:val="04A0"/>
+        <w:tblLook w:val="04A0" w:firstRow="1" w:lastRow="0" w:firstColumn="1" w:lastColumn="0" w:noHBand="0" w:noVBand="1"/>
       </w:tblPr>
       <w:tblGrid>
         <w:gridCol w:w="2016"/>
@@ -647,14 +509,12 @@
                 <w:lang w:bidi="ar-KW"/>
               </w:rPr>
             </w:pPr>
-            <w:proofErr w:type="spellStart"/>
             <w:r>
               <w:rPr>
                 <w:lang w:bidi="ar-KW"/>
               </w:rPr>
               <w:t>Nationalassembly</w:t>
             </w:r>
-            <w:proofErr w:type="spellEnd"/>
           </w:p>
         </w:tc>
         <w:tc>
@@ -829,14 +689,12 @@
                 <w:lang w:bidi="ar-KW"/>
               </w:rPr>
             </w:pPr>
-            <w:proofErr w:type="spellStart"/>
             <w:r>
               <w:rPr>
                 <w:lang w:bidi="ar-KW"/>
               </w:rPr>
               <w:t>AlOmmahMajles</w:t>
             </w:r>
-            <w:proofErr w:type="spellEnd"/>
           </w:p>
         </w:tc>
         <w:tc>
@@ -921,16 +779,8 @@
               <w:rPr>
                 <w:lang w:bidi="ar-KW"/>
               </w:rPr>
-              <w:t>@</w:t>
+              <w:t>@MajlesalOmmah</w:t>
             </w:r>
-            <w:proofErr w:type="spellStart"/>
-            <w:r>
-              <w:rPr>
-                <w:lang w:bidi="ar-KW"/>
-              </w:rPr>
-              <w:t>MajlesalOmmah</w:t>
-            </w:r>
-            <w:proofErr w:type="spellEnd"/>
           </w:p>
         </w:tc>
         <w:tc>
@@ -1003,7 +853,6 @@
     </w:tbl>
     <w:p>
       <w:pPr>
-        <w:spacing w:after="0"/>
         <w:rPr>
           <w:lang w:bidi="ar-KW"/>
         </w:rPr>
@@ -1011,7 +860,7 @@
     </w:p>
     <w:sectPr>
       <w:pgSz w:w="11906" w:h="16838"/>
-      <w:pgMar w:top="1440" w:right="1800" w:bottom="1440" w:left="1800" w:header="708" w:footer="708" w:gutter="0"/>
+      <w:pgMar w:top="720" w:right="1440" w:bottom="720" w:left="1440" w:header="706" w:footer="706" w:gutter="0"/>
       <w:cols w:space="708"/>
       <w:bidi/>
       <w:rtlGutter/>
@@ -1022,7 +871,7 @@
 </file>
 
 <file path=word/styles.xml><?xml version="1.0" encoding="utf-8"?>
-<w:styles xmlns:r="http://schemas.openxmlformats.org/officeDocument/2006/relationships" xmlns:w="http://schemas.openxmlformats.org/wordprocessingml/2006/main">
+<w:styles xmlns:mc="http://schemas.openxmlformats.org/markup-compatibility/2006" xmlns:r="http://schemas.openxmlformats.org/officeDocument/2006/relationships" xmlns:w="http://schemas.openxmlformats.org/wordprocessingml/2006/main" xmlns:w14="http://schemas.microsoft.com/office/word/2010/wordml" xmlns:w15="http://schemas.microsoft.com/office/word/2012/wordml" mc:Ignorable="w14 w15">
   <w:docDefaults>
     <w:rPrDefault>
       <w:rPr>
@@ -1038,144 +887,378 @@
       </w:pPr>
     </w:pPrDefault>
   </w:docDefaults>
-  <w:latentStyles w:defLockedState="0" w:defUIPriority="99" w:defSemiHidden="1" w:defUnhideWhenUsed="1" w:defQFormat="0" w:count="267">
-    <w:lsdException w:name="Normal" w:semiHidden="0" w:uiPriority="0" w:unhideWhenUsed="0" w:qFormat="1"/>
-    <w:lsdException w:name="heading 1" w:semiHidden="0" w:uiPriority="9" w:unhideWhenUsed="0" w:qFormat="1"/>
-    <w:lsdException w:name="heading 2" w:uiPriority="9" w:qFormat="1"/>
-    <w:lsdException w:name="heading 3" w:uiPriority="9" w:qFormat="1"/>
-    <w:lsdException w:name="heading 4" w:uiPriority="9" w:qFormat="1"/>
-    <w:lsdException w:name="heading 5" w:uiPriority="9" w:qFormat="1"/>
-    <w:lsdException w:name="heading 6" w:uiPriority="9" w:qFormat="1"/>
-    <w:lsdException w:name="heading 7" w:uiPriority="9" w:qFormat="1"/>
-    <w:lsdException w:name="heading 8" w:uiPriority="9" w:qFormat="1"/>
-    <w:lsdException w:name="heading 9" w:uiPriority="9" w:qFormat="1"/>
-    <w:lsdException w:name="toc 1" w:uiPriority="39"/>
-    <w:lsdException w:name="toc 2" w:uiPriority="39"/>
-    <w:lsdException w:name="toc 3" w:uiPriority="39"/>
-    <w:lsdException w:name="toc 4" w:uiPriority="39"/>
-    <w:lsdException w:name="toc 5" w:uiPriority="39"/>
-    <w:lsdException w:name="toc 6" w:uiPriority="39"/>
-    <w:lsdException w:name="toc 7" w:uiPriority="39"/>
-    <w:lsdException w:name="toc 8" w:uiPriority="39"/>
-    <w:lsdException w:name="toc 9" w:uiPriority="39"/>
-    <w:lsdException w:name="caption" w:uiPriority="35" w:qFormat="1"/>
-    <w:lsdException w:name="Title" w:semiHidden="0" w:uiPriority="10" w:unhideWhenUsed="0" w:qFormat="1"/>
-    <w:lsdException w:name="Default Paragraph Font" w:uiPriority="1"/>
-    <w:lsdException w:name="Subtitle" w:semiHidden="0" w:uiPriority="11" w:unhideWhenUsed="0" w:qFormat="1"/>
-    <w:lsdException w:name="Strong" w:semiHidden="0" w:uiPriority="22" w:unhideWhenUsed="0" w:qFormat="1"/>
-    <w:lsdException w:name="Emphasis" w:semiHidden="0" w:uiPriority="20" w:unhideWhenUsed="0" w:qFormat="1"/>
-    <w:lsdException w:name="Table Grid" w:semiHidden="0" w:uiPriority="59" w:unhideWhenUsed="0"/>
-    <w:lsdException w:name="Placeholder Text" w:unhideWhenUsed="0"/>
-    <w:lsdException w:name="No Spacing" w:semiHidden="0" w:uiPriority="1" w:unhideWhenUsed="0" w:qFormat="1"/>
-    <w:lsdException w:name="Light Shading" w:semiHidden="0" w:uiPriority="60" w:unhideWhenUsed="0"/>
-    <w:lsdException w:name="Light List" w:semiHidden="0" w:uiPriority="61" w:unhideWhenUsed="0"/>
-    <w:lsdException w:name="Light Grid" w:semiHidden="0" w:uiPriority="62" w:unhideWhenUsed="0"/>
-    <w:lsdException w:name="Medium Shading 1" w:semiHidden="0" w:uiPriority="63" w:unhideWhenUsed="0"/>
-    <w:lsdException w:name="Medium Shading 2" w:semiHidden="0" w:uiPriority="64" w:unhideWhenUsed="0"/>
-    <w:lsdException w:name="Medium List 1" w:semiHidden="0" w:uiPriority="65" w:unhideWhenUsed="0"/>
-    <w:lsdException w:name="Medium List 2" w:semiHidden="0" w:uiPriority="66" w:unhideWhenUsed="0"/>
-    <w:lsdException w:name="Medium Grid 1" w:semiHidden="0" w:uiPriority="67" w:unhideWhenUsed="0"/>
-    <w:lsdException w:name="Medium Grid 2" w:semiHidden="0" w:uiPriority="68" w:unhideWhenUsed="0"/>
-    <w:lsdException w:name="Medium Grid 3" w:semiHidden="0" w:uiPriority="69" w:unhideWhenUsed="0"/>
-    <w:lsdException w:name="Dark List" w:semiHidden="0" w:uiPriority="70" w:unhideWhenUsed="0"/>
-    <w:lsdException w:name="Colorful Shading" w:semiHidden="0" w:uiPriority="71" w:unhideWhenUsed="0"/>
-    <w:lsdException w:name="Colorful List" w:semiHidden="0" w:uiPriority="72" w:unhideWhenUsed="0"/>
-    <w:lsdException w:name="Colorful Grid" w:semiHidden="0" w:uiPriority="73" w:unhideWhenUsed="0"/>
-    <w:lsdException w:name="Light Shading Accent 1" w:semiHidden="0" w:uiPriority="60" w:unhideWhenUsed="0"/>
-    <w:lsdException w:name="Light List Accent 1" w:semiHidden="0" w:uiPriority="61" w:unhideWhenUsed="0"/>
-    <w:lsdException w:name="Light Grid Accent 1" w:semiHidden="0" w:uiPriority="62" w:unhideWhenUsed="0"/>
-    <w:lsdException w:name="Medium Shading 1 Accent 1" w:semiHidden="0" w:uiPriority="63" w:unhideWhenUsed="0"/>
-    <w:lsdException w:name="Medium Shading 2 Accent 1" w:semiHidden="0" w:uiPriority="64" w:unhideWhenUsed="0"/>
-    <w:lsdException w:name="Medium List 1 Accent 1" w:semiHidden="0" w:uiPriority="65" w:unhideWhenUsed="0"/>
-    <w:lsdException w:name="Revision" w:unhideWhenUsed="0"/>
-    <w:lsdException w:name="List Paragraph" w:semiHidden="0" w:uiPriority="34" w:unhideWhenUsed="0" w:qFormat="1"/>
-    <w:lsdException w:name="Quote" w:semiHidden="0" w:uiPriority="29" w:unhideWhenUsed="0" w:qFormat="1"/>
-    <w:lsdException w:name="Intense Quote" w:semiHidden="0" w:uiPriority="30" w:unhideWhenUsed="0" w:qFormat="1"/>
-    <w:lsdException w:name="Medium List 2 Accent 1" w:semiHidden="0" w:uiPriority="66" w:unhideWhenUsed="0"/>
-    <w:lsdException w:name="Medium Grid 1 Accent 1" w:semiHidden="0" w:uiPriority="67" w:unhideWhenUsed="0"/>
-    <w:lsdException w:name="Medium Grid 2 Accent 1" w:semiHidden="0" w:uiPriority="68" w:unhideWhenUsed="0"/>
-    <w:lsdException w:name="Medium Grid 3 Accent 1" w:semiHidden="0" w:uiPriority="69" w:unhideWhenUsed="0"/>
-    <w:lsdException w:name="Dark List Accent 1" w:semiHidden="0" w:uiPriority="70" w:unhideWhenUsed="0"/>
-    <w:lsdException w:name="Colorful Shading Accent 1" w:semiHidden="0" w:uiPriority="71" w:unhideWhenUsed="0"/>
-    <w:lsdException w:name="Colorful List Accent 1" w:semiHidden="0" w:uiPriority="72" w:unhideWhenUsed="0"/>
-    <w:lsdException w:name="Colorful Grid Accent 1" w:semiHidden="0" w:uiPriority="73" w:unhideWhenUsed="0"/>
-    <w:lsdException w:name="Light Shading Accent 2" w:semiHidden="0" w:uiPriority="60" w:unhideWhenUsed="0"/>
-    <w:lsdException w:name="Light List Accent 2" w:semiHidden="0" w:uiPriority="61" w:unhideWhenUsed="0"/>
-    <w:lsdException w:name="Light Grid Accent 2" w:semiHidden="0" w:uiPriority="62" w:unhideWhenUsed="0"/>
-    <w:lsdException w:name="Medium Shading 1 Accent 2" w:semiHidden="0" w:uiPriority="63" w:unhideWhenUsed="0"/>
-    <w:lsdException w:name="Medium Shading 2 Accent 2" w:semiHidden="0" w:uiPriority="64" w:unhideWhenUsed="0"/>
-    <w:lsdException w:name="Medium List 1 Accent 2" w:semiHidden="0" w:uiPriority="65" w:unhideWhenUsed="0"/>
-    <w:lsdException w:name="Medium List 2 Accent 2" w:semiHidden="0" w:uiPriority="66" w:unhideWhenUsed="0"/>
-    <w:lsdException w:name="Medium Grid 1 Accent 2" w:semiHidden="0" w:uiPriority="67" w:unhideWhenUsed="0"/>
-    <w:lsdException w:name="Medium Grid 2 Accent 2" w:semiHidden="0" w:uiPriority="68" w:unhideWhenUsed="0"/>
-    <w:lsdException w:name="Medium Grid 3 Accent 2" w:semiHidden="0" w:uiPriority="69" w:unhideWhenUsed="0"/>
-    <w:lsdException w:name="Dark List Accent 2" w:semiHidden="0" w:uiPriority="70" w:unhideWhenUsed="0"/>
-    <w:lsdException w:name="Colorful Shading Accent 2" w:semiHidden="0" w:uiPriority="71" w:unhideWhenUsed="0"/>
-    <w:lsdException w:name="Colorful List Accent 2" w:semiHidden="0" w:uiPriority="72" w:unhideWhenUsed="0"/>
-    <w:lsdException w:name="Colorful Grid Accent 2" w:semiHidden="0" w:uiPriority="73" w:unhideWhenUsed="0"/>
-    <w:lsdException w:name="Light Shading Accent 3" w:semiHidden="0" w:uiPriority="60" w:unhideWhenUsed="0"/>
-    <w:lsdException w:name="Light List Accent 3" w:semiHidden="0" w:uiPriority="61" w:unhideWhenUsed="0"/>
-    <w:lsdException w:name="Light Grid Accent 3" w:semiHidden="0" w:uiPriority="62" w:unhideWhenUsed="0"/>
-    <w:lsdException w:name="Medium Shading 1 Accent 3" w:semiHidden="0" w:uiPriority="63" w:unhideWhenUsed="0"/>
-    <w:lsdException w:name="Medium Shading 2 Accent 3" w:semiHidden="0" w:uiPriority="64" w:unhideWhenUsed="0"/>
-    <w:lsdException w:name="Medium List 1 Accent 3" w:semiHidden="0" w:uiPriority="65" w:unhideWhenUsed="0"/>
-    <w:lsdException w:name="Medium List 2 Accent 3" w:semiHidden="0" w:uiPriority="66" w:unhideWhenUsed="0"/>
-    <w:lsdException w:name="Medium Grid 1 Accent 3" w:semiHidden="0" w:uiPriority="67" w:unhideWhenUsed="0"/>
-    <w:lsdException w:name="Medium Grid 2 Accent 3" w:semiHidden="0" w:uiPriority="68" w:unhideWhenUsed="0"/>
-    <w:lsdException w:name="Medium Grid 3 Accent 3" w:semiHidden="0" w:uiPriority="69" w:unhideWhenUsed="0"/>
-    <w:lsdException w:name="Dark List Accent 3" w:semiHidden="0" w:uiPriority="70" w:unhideWhenUsed="0"/>
-    <w:lsdException w:name="Colorful Shading Accent 3" w:semiHidden="0" w:uiPriority="71" w:unhideWhenUsed="0"/>
-    <w:lsdException w:name="Colorful List Accent 3" w:semiHidden="0" w:uiPriority="72" w:unhideWhenUsed="0"/>
-    <w:lsdException w:name="Colorful Grid Accent 3" w:semiHidden="0" w:uiPriority="73" w:unhideWhenUsed="0"/>
-    <w:lsdException w:name="Light Shading Accent 4" w:semiHidden="0" w:uiPriority="60" w:unhideWhenUsed="0"/>
-    <w:lsdException w:name="Light List Accent 4" w:semiHidden="0" w:uiPriority="61" w:unhideWhenUsed="0"/>
-    <w:lsdException w:name="Light Grid Accent 4" w:semiHidden="0" w:uiPriority="62" w:unhideWhenUsed="0"/>
-    <w:lsdException w:name="Medium Shading 1 Accent 4" w:semiHidden="0" w:uiPriority="63" w:unhideWhenUsed="0"/>
-    <w:lsdException w:name="Medium Shading 2 Accent 4" w:semiHidden="0" w:uiPriority="64" w:unhideWhenUsed="0"/>
-    <w:lsdException w:name="Medium List 1 Accent 4" w:semiHidden="0" w:uiPriority="65" w:unhideWhenUsed="0"/>
-    <w:lsdException w:name="Medium List 2 Accent 4" w:semiHidden="0" w:uiPriority="66" w:unhideWhenUsed="0"/>
-    <w:lsdException w:name="Medium Grid 1 Accent 4" w:semiHidden="0" w:uiPriority="67" w:unhideWhenUsed="0"/>
-    <w:lsdException w:name="Medium Grid 2 Accent 4" w:semiHidden="0" w:uiPriority="68" w:unhideWhenUsed="0"/>
-    <w:lsdException w:name="Medium Grid 3 Accent 4" w:semiHidden="0" w:uiPriority="69" w:unhideWhenUsed="0"/>
-    <w:lsdException w:name="Dark List Accent 4" w:semiHidden="0" w:uiPriority="70" w:unhideWhenUsed="0"/>
-    <w:lsdException w:name="Colorful Shading Accent 4" w:semiHidden="0" w:uiPriority="71" w:unhideWhenUsed="0"/>
-    <w:lsdException w:name="Colorful List Accent 4" w:semiHidden="0" w:uiPriority="72" w:unhideWhenUsed="0"/>
-    <w:lsdException w:name="Colorful Grid Accent 4" w:semiHidden="0" w:uiPriority="73" w:unhideWhenUsed="0"/>
-    <w:lsdException w:name="Light Shading Accent 5" w:semiHidden="0" w:uiPriority="60" w:unhideWhenUsed="0"/>
-    <w:lsdException w:name="Light List Accent 5" w:semiHidden="0" w:uiPriority="61" w:unhideWhenUsed="0"/>
-    <w:lsdException w:name="Light Grid Accent 5" w:semiHidden="0" w:uiPriority="62" w:unhideWhenUsed="0"/>
-    <w:lsdException w:name="Medium Shading 1 Accent 5" w:semiHidden="0" w:uiPriority="63" w:unhideWhenUsed="0"/>
-    <w:lsdException w:name="Medium Shading 2 Accent 5" w:semiHidden="0" w:uiPriority="64" w:unhideWhenUsed="0"/>
-    <w:lsdException w:name="Medium List 1 Accent 5" w:semiHidden="0" w:uiPriority="65" w:unhideWhenUsed="0"/>
-    <w:lsdException w:name="Medium List 2 Accent 5" w:semiHidden="0" w:uiPriority="66" w:unhideWhenUsed="0"/>
-    <w:lsdException w:name="Medium Grid 1 Accent 5" w:semiHidden="0" w:uiPriority="67" w:unhideWhenUsed="0"/>
-    <w:lsdException w:name="Medium Grid 2 Accent 5" w:semiHidden="0" w:uiPriority="68" w:unhideWhenUsed="0"/>
-    <w:lsdException w:name="Medium Grid 3 Accent 5" w:semiHidden="0" w:uiPriority="69" w:unhideWhenUsed="0"/>
-    <w:lsdException w:name="Dark List Accent 5" w:semiHidden="0" w:uiPriority="70" w:unhideWhenUsed="0"/>
-    <w:lsdException w:name="Colorful Shading Accent 5" w:semiHidden="0" w:uiPriority="71" w:unhideWhenUsed="0"/>
-    <w:lsdException w:name="Colorful List Accent 5" w:semiHidden="0" w:uiPriority="72" w:unhideWhenUsed="0"/>
-    <w:lsdException w:name="Colorful Grid Accent 5" w:semiHidden="0" w:uiPriority="73" w:unhideWhenUsed="0"/>
-    <w:lsdException w:name="Light Shading Accent 6" w:semiHidden="0" w:uiPriority="60" w:unhideWhenUsed="0"/>
-    <w:lsdException w:name="Light List Accent 6" w:semiHidden="0" w:uiPriority="61" w:unhideWhenUsed="0"/>
-    <w:lsdException w:name="Light Grid Accent 6" w:semiHidden="0" w:uiPriority="62" w:unhideWhenUsed="0"/>
-    <w:lsdException w:name="Medium Shading 1 Accent 6" w:semiHidden="0" w:uiPriority="63" w:unhideWhenUsed="0"/>
-    <w:lsdException w:name="Medium Shading 2 Accent 6" w:semiHidden="0" w:uiPriority="64" w:unhideWhenUsed="0"/>
-    <w:lsdException w:name="Medium List 1 Accent 6" w:semiHidden="0" w:uiPriority="65" w:unhideWhenUsed="0"/>
-    <w:lsdException w:name="Medium List 2 Accent 6" w:semiHidden="0" w:uiPriority="66" w:unhideWhenUsed="0"/>
-    <w:lsdException w:name="Medium Grid 1 Accent 6" w:semiHidden="0" w:uiPriority="67" w:unhideWhenUsed="0"/>
-    <w:lsdException w:name="Medium Grid 2 Accent 6" w:semiHidden="0" w:uiPriority="68" w:unhideWhenUsed="0"/>
-    <w:lsdException w:name="Medium Grid 3 Accent 6" w:semiHidden="0" w:uiPriority="69" w:unhideWhenUsed="0"/>
-    <w:lsdException w:name="Dark List Accent 6" w:semiHidden="0" w:uiPriority="70" w:unhideWhenUsed="0"/>
-    <w:lsdException w:name="Colorful Shading Accent 6" w:semiHidden="0" w:uiPriority="71" w:unhideWhenUsed="0"/>
-    <w:lsdException w:name="Colorful List Accent 6" w:semiHidden="0" w:uiPriority="72" w:unhideWhenUsed="0"/>
-    <w:lsdException w:name="Colorful Grid Accent 6" w:semiHidden="0" w:uiPriority="73" w:unhideWhenUsed="0"/>
-    <w:lsdException w:name="Subtle Emphasis" w:semiHidden="0" w:uiPriority="19" w:unhideWhenUsed="0" w:qFormat="1"/>
-    <w:lsdException w:name="Intense Emphasis" w:semiHidden="0" w:uiPriority="21" w:unhideWhenUsed="0" w:qFormat="1"/>
-    <w:lsdException w:name="Subtle Reference" w:semiHidden="0" w:uiPriority="31" w:unhideWhenUsed="0" w:qFormat="1"/>
-    <w:lsdException w:name="Intense Reference" w:semiHidden="0" w:uiPriority="32" w:unhideWhenUsed="0" w:qFormat="1"/>
-    <w:lsdException w:name="Book Title" w:semiHidden="0" w:uiPriority="33" w:unhideWhenUsed="0" w:qFormat="1"/>
-    <w:lsdException w:name="Bibliography" w:uiPriority="37"/>
-    <w:lsdException w:name="TOC Heading" w:uiPriority="39" w:qFormat="1"/>
+  <w:latentStyles w:defLockedState="0" w:defUIPriority="99" w:defSemiHidden="0" w:defUnhideWhenUsed="0" w:defQFormat="0" w:count="371">
+    <w:lsdException w:name="Normal" w:uiPriority="0" w:qFormat="1"/>
+    <w:lsdException w:name="heading 1" w:uiPriority="9" w:qFormat="1"/>
+    <w:lsdException w:name="heading 2" w:semiHidden="1" w:uiPriority="9" w:unhideWhenUsed="1" w:qFormat="1"/>
+    <w:lsdException w:name="heading 3" w:semiHidden="1" w:uiPriority="9" w:unhideWhenUsed="1" w:qFormat="1"/>
+    <w:lsdException w:name="heading 4" w:semiHidden="1" w:uiPriority="9" w:unhideWhenUsed="1" w:qFormat="1"/>
+    <w:lsdException w:name="heading 5" w:semiHidden="1" w:uiPriority="9" w:unhideWhenUsed="1" w:qFormat="1"/>
+    <w:lsdException w:name="heading 6" w:semiHidden="1" w:uiPriority="9" w:unhideWhenUsed="1" w:qFormat="1"/>
+    <w:lsdException w:name="heading 7" w:semiHidden="1" w:uiPriority="9" w:unhideWhenUsed="1" w:qFormat="1"/>
+    <w:lsdException w:name="heading 8" w:semiHidden="1" w:uiPriority="9" w:unhideWhenUsed="1" w:qFormat="1"/>
+    <w:lsdException w:name="heading 9" w:semiHidden="1" w:uiPriority="9" w:unhideWhenUsed="1" w:qFormat="1"/>
+    <w:lsdException w:name="index 1" w:semiHidden="1" w:unhideWhenUsed="1"/>
+    <w:lsdException w:name="index 2" w:semiHidden="1" w:unhideWhenUsed="1"/>
+    <w:lsdException w:name="index 3" w:semiHidden="1" w:unhideWhenUsed="1"/>
+    <w:lsdException w:name="index 4" w:semiHidden="1" w:unhideWhenUsed="1"/>
+    <w:lsdException w:name="index 5" w:semiHidden="1" w:unhideWhenUsed="1"/>
+    <w:lsdException w:name="index 6" w:semiHidden="1" w:unhideWhenUsed="1"/>
+    <w:lsdException w:name="index 7" w:semiHidden="1" w:unhideWhenUsed="1"/>
+    <w:lsdException w:name="index 8" w:semiHidden="1" w:unhideWhenUsed="1"/>
+    <w:lsdException w:name="index 9" w:semiHidden="1" w:unhideWhenUsed="1"/>
+    <w:lsdException w:name="toc 1" w:semiHidden="1" w:uiPriority="39" w:unhideWhenUsed="1"/>
+    <w:lsdException w:name="toc 2" w:semiHidden="1" w:uiPriority="39" w:unhideWhenUsed="1"/>
+    <w:lsdException w:name="toc 3" w:semiHidden="1" w:uiPriority="39" w:unhideWhenUsed="1"/>
+    <w:lsdException w:name="toc 4" w:semiHidden="1" w:uiPriority="39" w:unhideWhenUsed="1"/>
+    <w:lsdException w:name="toc 5" w:semiHidden="1" w:uiPriority="39" w:unhideWhenUsed="1"/>
+    <w:lsdException w:name="toc 6" w:semiHidden="1" w:uiPriority="39" w:unhideWhenUsed="1"/>
+    <w:lsdException w:name="toc 7" w:semiHidden="1" w:uiPriority="39" w:unhideWhenUsed="1"/>
+    <w:lsdException w:name="toc 8" w:semiHidden="1" w:uiPriority="39" w:unhideWhenUsed="1"/>
+    <w:lsdException w:name="toc 9" w:semiHidden="1" w:uiPriority="39" w:unhideWhenUsed="1"/>
+    <w:lsdException w:name="Normal Indent" w:semiHidden="1" w:unhideWhenUsed="1"/>
+    <w:lsdException w:name="footnote text" w:semiHidden="1" w:unhideWhenUsed="1"/>
+    <w:lsdException w:name="annotation text" w:semiHidden="1" w:unhideWhenUsed="1"/>
+    <w:lsdException w:name="header" w:semiHidden="1" w:unhideWhenUsed="1"/>
+    <w:lsdException w:name="footer" w:semiHidden="1" w:unhideWhenUsed="1"/>
+    <w:lsdException w:name="index heading" w:semiHidden="1" w:unhideWhenUsed="1"/>
+    <w:lsdException w:name="caption" w:semiHidden="1" w:uiPriority="35" w:unhideWhenUsed="1" w:qFormat="1"/>
+    <w:lsdException w:name="table of figures" w:semiHidden="1" w:unhideWhenUsed="1"/>
+    <w:lsdException w:name="envelope address" w:semiHidden="1" w:unhideWhenUsed="1"/>
+    <w:lsdException w:name="envelope return" w:semiHidden="1" w:unhideWhenUsed="1"/>
+    <w:lsdException w:name="footnote reference" w:semiHidden="1" w:unhideWhenUsed="1"/>
+    <w:lsdException w:name="annotation reference" w:semiHidden="1" w:unhideWhenUsed="1"/>
+    <w:lsdException w:name="line number" w:semiHidden="1" w:unhideWhenUsed="1"/>
+    <w:lsdException w:name="page number" w:semiHidden="1" w:unhideWhenUsed="1"/>
+    <w:lsdException w:name="endnote reference" w:semiHidden="1" w:unhideWhenUsed="1"/>
+    <w:lsdException w:name="endnote text" w:semiHidden="1" w:unhideWhenUsed="1"/>
+    <w:lsdException w:name="table of authorities" w:semiHidden="1" w:unhideWhenUsed="1"/>
+    <w:lsdException w:name="macro" w:semiHidden="1" w:unhideWhenUsed="1"/>
+    <w:lsdException w:name="toa heading" w:semiHidden="1" w:unhideWhenUsed="1"/>
+    <w:lsdException w:name="List" w:semiHidden="1" w:unhideWhenUsed="1"/>
+    <w:lsdException w:name="List Bullet" w:semiHidden="1" w:unhideWhenUsed="1"/>
+    <w:lsdException w:name="List Number" w:semiHidden="1" w:unhideWhenUsed="1"/>
+    <w:lsdException w:name="List 2" w:semiHidden="1" w:unhideWhenUsed="1"/>
+    <w:lsdException w:name="List 3" w:semiHidden="1" w:unhideWhenUsed="1"/>
+    <w:lsdException w:name="List 4" w:semiHidden="1" w:unhideWhenUsed="1"/>
+    <w:lsdException w:name="List 5" w:semiHidden="1" w:unhideWhenUsed="1"/>
+    <w:lsdException w:name="List Bullet 2" w:semiHidden="1" w:unhideWhenUsed="1"/>
+    <w:lsdException w:name="List Bullet 3" w:semiHidden="1" w:unhideWhenUsed="1"/>
+    <w:lsdException w:name="List Bullet 4" w:semiHidden="1" w:unhideWhenUsed="1"/>
+    <w:lsdException w:name="List Bullet 5" w:semiHidden="1" w:unhideWhenUsed="1"/>
+    <w:lsdException w:name="List Number 2" w:semiHidden="1" w:unhideWhenUsed="1"/>
+    <w:lsdException w:name="List Number 3" w:semiHidden="1" w:unhideWhenUsed="1"/>
+    <w:lsdException w:name="List Number 4" w:semiHidden="1" w:unhideWhenUsed="1"/>
+    <w:lsdException w:name="List Number 5" w:semiHidden="1" w:unhideWhenUsed="1"/>
+    <w:lsdException w:name="Title" w:uiPriority="10" w:qFormat="1"/>
+    <w:lsdException w:name="Closing" w:semiHidden="1" w:unhideWhenUsed="1"/>
+    <w:lsdException w:name="Signature" w:semiHidden="1" w:unhideWhenUsed="1"/>
+    <w:lsdException w:name="Default Paragraph Font" w:semiHidden="1" w:uiPriority="1" w:unhideWhenUsed="1"/>
+    <w:lsdException w:name="Body Text" w:semiHidden="1" w:unhideWhenUsed="1"/>
+    <w:lsdException w:name="Body Text Indent" w:semiHidden="1" w:unhideWhenUsed="1"/>
+    <w:lsdException w:name="List Continue" w:semiHidden="1" w:unhideWhenUsed="1"/>
+    <w:lsdException w:name="List Continue 2" w:semiHidden="1" w:unhideWhenUsed="1"/>
+    <w:lsdException w:name="List Continue 3" w:semiHidden="1" w:unhideWhenUsed="1"/>
+    <w:lsdException w:name="List Continue 4" w:semiHidden="1" w:unhideWhenUsed="1"/>
+    <w:lsdException w:name="List Continue 5" w:semiHidden="1" w:unhideWhenUsed="1"/>
+    <w:lsdException w:name="Message Header" w:semiHidden="1" w:unhideWhenUsed="1"/>
+    <w:lsdException w:name="Subtitle" w:uiPriority="11" w:qFormat="1"/>
+    <w:lsdException w:name="Salutation" w:semiHidden="1" w:unhideWhenUsed="1"/>
+    <w:lsdException w:name="Date" w:semiHidden="1" w:unhideWhenUsed="1"/>
+    <w:lsdException w:name="Body Text First Indent" w:semiHidden="1" w:unhideWhenUsed="1"/>
+    <w:lsdException w:name="Body Text First Indent 2" w:semiHidden="1" w:unhideWhenUsed="1"/>
+    <w:lsdException w:name="Note Heading" w:semiHidden="1" w:unhideWhenUsed="1"/>
+    <w:lsdException w:name="Body Text 2" w:semiHidden="1" w:unhideWhenUsed="1"/>
+    <w:lsdException w:name="Body Text 3" w:semiHidden="1" w:unhideWhenUsed="1"/>
+    <w:lsdException w:name="Body Text Indent 2" w:semiHidden="1" w:unhideWhenUsed="1"/>
+    <w:lsdException w:name="Body Text Indent 3" w:semiHidden="1" w:unhideWhenUsed="1"/>
+    <w:lsdException w:name="Block Text" w:semiHidden="1" w:unhideWhenUsed="1"/>
+    <w:lsdException w:name="Hyperlink" w:semiHidden="1" w:unhideWhenUsed="1"/>
+    <w:lsdException w:name="FollowedHyperlink" w:semiHidden="1" w:unhideWhenUsed="1"/>
+    <w:lsdException w:name="Strong" w:uiPriority="22" w:qFormat="1"/>
+    <w:lsdException w:name="Emphasis" w:uiPriority="20" w:qFormat="1"/>
+    <w:lsdException w:name="Document Map" w:semiHidden="1" w:unhideWhenUsed="1"/>
+    <w:lsdException w:name="Plain Text" w:semiHidden="1" w:unhideWhenUsed="1"/>
+    <w:lsdException w:name="E-mail Signature" w:semiHidden="1" w:unhideWhenUsed="1"/>
+    <w:lsdException w:name="HTML Top of Form" w:semiHidden="1" w:unhideWhenUsed="1"/>
+    <w:lsdException w:name="HTML Bottom of Form" w:semiHidden="1" w:unhideWhenUsed="1"/>
+    <w:lsdException w:name="Normal (Web)" w:semiHidden="1" w:unhideWhenUsed="1"/>
+    <w:lsdException w:name="HTML Acronym" w:semiHidden="1" w:unhideWhenUsed="1"/>
+    <w:lsdException w:name="HTML Address" w:semiHidden="1" w:unhideWhenUsed="1"/>
+    <w:lsdException w:name="HTML Cite" w:semiHidden="1" w:unhideWhenUsed="1"/>
+    <w:lsdException w:name="HTML Code" w:semiHidden="1" w:unhideWhenUsed="1"/>
+    <w:lsdException w:name="HTML Definition" w:semiHidden="1" w:unhideWhenUsed="1"/>
+    <w:lsdException w:name="HTML Keyboard" w:semiHidden="1" w:unhideWhenUsed="1"/>
+    <w:lsdException w:name="HTML Preformatted" w:semiHidden="1" w:unhideWhenUsed="1"/>
+    <w:lsdException w:name="HTML Sample" w:semiHidden="1" w:unhideWhenUsed="1"/>
+    <w:lsdException w:name="HTML Typewriter" w:semiHidden="1" w:unhideWhenUsed="1"/>
+    <w:lsdException w:name="HTML Variable" w:semiHidden="1" w:unhideWhenUsed="1"/>
+    <w:lsdException w:name="Normal Table" w:semiHidden="1" w:unhideWhenUsed="1"/>
+    <w:lsdException w:name="annotation subject" w:semiHidden="1" w:unhideWhenUsed="1"/>
+    <w:lsdException w:name="No List" w:semiHidden="1" w:unhideWhenUsed="1"/>
+    <w:lsdException w:name="Outline List 1" w:semiHidden="1" w:unhideWhenUsed="1"/>
+    <w:lsdException w:name="Outline List 2" w:semiHidden="1" w:unhideWhenUsed="1"/>
+    <w:lsdException w:name="Outline List 3" w:semiHidden="1" w:unhideWhenUsed="1"/>
+    <w:lsdException w:name="Table Simple 1" w:semiHidden="1" w:unhideWhenUsed="1"/>
+    <w:lsdException w:name="Table Simple 2" w:semiHidden="1" w:unhideWhenUsed="1"/>
+    <w:lsdException w:name="Table Simple 3" w:semiHidden="1" w:unhideWhenUsed="1"/>
+    <w:lsdException w:name="Table Classic 1" w:semiHidden="1" w:unhideWhenUsed="1"/>
+    <w:lsdException w:name="Table Classic 2" w:semiHidden="1" w:unhideWhenUsed="1"/>
+    <w:lsdException w:name="Table Classic 3" w:semiHidden="1" w:unhideWhenUsed="1"/>
+    <w:lsdException w:name="Table Classic 4" w:semiHidden="1" w:unhideWhenUsed="1"/>
+    <w:lsdException w:name="Table Colorful 1" w:semiHidden="1" w:unhideWhenUsed="1"/>
+    <w:lsdException w:name="Table Colorful 2" w:semiHidden="1" w:unhideWhenUsed="1"/>
+    <w:lsdException w:name="Table Colorful 3" w:semiHidden="1" w:unhideWhenUsed="1"/>
+    <w:lsdException w:name="Table Columns 1" w:semiHidden="1" w:unhideWhenUsed="1"/>
+    <w:lsdException w:name="Table Columns 2" w:semiHidden="1" w:unhideWhenUsed="1"/>
+    <w:lsdException w:name="Table Columns 3" w:semiHidden="1" w:unhideWhenUsed="1"/>
+    <w:lsdException w:name="Table Columns 4" w:semiHidden="1" w:unhideWhenUsed="1"/>
+    <w:lsdException w:name="Table Columns 5" w:semiHidden="1" w:unhideWhenUsed="1"/>
+    <w:lsdException w:name="Table Grid 1" w:semiHidden="1" w:unhideWhenUsed="1"/>
+    <w:lsdException w:name="Table Grid 2" w:semiHidden="1" w:unhideWhenUsed="1"/>
+    <w:lsdException w:name="Table Grid 3" w:semiHidden="1" w:unhideWhenUsed="1"/>
+    <w:lsdException w:name="Table Grid 4" w:semiHidden="1" w:unhideWhenUsed="1"/>
+    <w:lsdException w:name="Table Grid 5" w:semiHidden="1" w:unhideWhenUsed="1"/>
+    <w:lsdException w:name="Table Grid 6" w:semiHidden="1" w:unhideWhenUsed="1"/>
+    <w:lsdException w:name="Table Grid 7" w:semiHidden="1" w:unhideWhenUsed="1"/>
+    <w:lsdException w:name="Table Grid 8" w:semiHidden="1" w:unhideWhenUsed="1"/>
+    <w:lsdException w:name="Table List 1" w:semiHidden="1" w:unhideWhenUsed="1"/>
+    <w:lsdException w:name="Table List 2" w:semiHidden="1" w:unhideWhenUsed="1"/>
+    <w:lsdException w:name="Table List 3" w:semiHidden="1" w:unhideWhenUsed="1"/>
+    <w:lsdException w:name="Table List 4" w:semiHidden="1" w:unhideWhenUsed="1"/>
+    <w:lsdException w:name="Table List 5" w:semiHidden="1" w:unhideWhenUsed="1"/>
+    <w:lsdException w:name="Table List 6" w:semiHidden="1" w:unhideWhenUsed="1"/>
+    <w:lsdException w:name="Table List 7" w:semiHidden="1" w:unhideWhenUsed="1"/>
+    <w:lsdException w:name="Table List 8" w:semiHidden="1" w:unhideWhenUsed="1"/>
+    <w:lsdException w:name="Table 3D effects 1" w:semiHidden="1" w:unhideWhenUsed="1"/>
+    <w:lsdException w:name="Table 3D effects 2" w:semiHidden="1" w:unhideWhenUsed="1"/>
+    <w:lsdException w:name="Table 3D effects 3" w:semiHidden="1" w:unhideWhenUsed="1"/>
+    <w:lsdException w:name="Table Contemporary" w:semiHidden="1" w:unhideWhenUsed="1"/>
+    <w:lsdException w:name="Table Elegant" w:semiHidden="1" w:unhideWhenUsed="1"/>
+    <w:lsdException w:name="Table Professional" w:semiHidden="1" w:unhideWhenUsed="1"/>
+    <w:lsdException w:name="Table Subtle 1" w:semiHidden="1" w:unhideWhenUsed="1"/>
+    <w:lsdException w:name="Table Subtle 2" w:semiHidden="1" w:unhideWhenUsed="1"/>
+    <w:lsdException w:name="Table Web 1" w:semiHidden="1" w:unhideWhenUsed="1"/>
+    <w:lsdException w:name="Table Web 2" w:semiHidden="1" w:unhideWhenUsed="1"/>
+    <w:lsdException w:name="Table Web 3" w:semiHidden="1" w:unhideWhenUsed="1"/>
+    <w:lsdException w:name="Balloon Text" w:semiHidden="1" w:unhideWhenUsed="1"/>
+    <w:lsdException w:name="Table Grid" w:uiPriority="59"/>
+    <w:lsdException w:name="Table Theme" w:semiHidden="1" w:unhideWhenUsed="1"/>
+    <w:lsdException w:name="Placeholder Text" w:semiHidden="1"/>
+    <w:lsdException w:name="No Spacing" w:uiPriority="1" w:qFormat="1"/>
+    <w:lsdException w:name="Light Shading" w:uiPriority="60"/>
+    <w:lsdException w:name="Light List" w:uiPriority="61"/>
+    <w:lsdException w:name="Light Grid" w:uiPriority="62"/>
+    <w:lsdException w:name="Medium Shading 1" w:uiPriority="63"/>
+    <w:lsdException w:name="Medium Shading 2" w:uiPriority="64"/>
+    <w:lsdException w:name="Medium List 1" w:uiPriority="65"/>
+    <w:lsdException w:name="Medium List 2" w:uiPriority="66"/>
+    <w:lsdException w:name="Medium Grid 1" w:uiPriority="67"/>
+    <w:lsdException w:name="Medium Grid 2" w:uiPriority="68"/>
+    <w:lsdException w:name="Medium Grid 3" w:uiPriority="69"/>
+    <w:lsdException w:name="Dark List" w:uiPriority="70"/>
+    <w:lsdException w:name="Colorful Shading" w:uiPriority="71"/>
+    <w:lsdException w:name="Colorful List" w:uiPriority="72"/>
+    <w:lsdException w:name="Colorful Grid" w:uiPriority="73"/>
+    <w:lsdException w:name="Light Shading Accent 1" w:uiPriority="60"/>
+    <w:lsdException w:name="Light List Accent 1" w:uiPriority="61"/>
+    <w:lsdException w:name="Light Grid Accent 1" w:uiPriority="62"/>
+    <w:lsdException w:name="Medium Shading 1 Accent 1" w:uiPriority="63"/>
+    <w:lsdException w:name="Medium Shading 2 Accent 1" w:uiPriority="64"/>
+    <w:lsdException w:name="Medium List 1 Accent 1" w:uiPriority="65"/>
+    <w:lsdException w:name="Revision" w:semiHidden="1"/>
+    <w:lsdException w:name="List Paragraph" w:uiPriority="34" w:qFormat="1"/>
+    <w:lsdException w:name="Quote" w:uiPriority="29" w:qFormat="1"/>
+    <w:lsdException w:name="Intense Quote" w:uiPriority="30" w:qFormat="1"/>
+    <w:lsdException w:name="Medium List 2 Accent 1" w:uiPriority="66"/>
+    <w:lsdException w:name="Medium Grid 1 Accent 1" w:uiPriority="67"/>
+    <w:lsdException w:name="Medium Grid 2 Accent 1" w:uiPriority="68"/>
+    <w:lsdException w:name="Medium Grid 3 Accent 1" w:uiPriority="69"/>
+    <w:lsdException w:name="Dark List Accent 1" w:uiPriority="70"/>
+    <w:lsdException w:name="Colorful Shading Accent 1" w:uiPriority="71"/>
+    <w:lsdException w:name="Colorful List Accent 1" w:uiPriority="72"/>
+    <w:lsdException w:name="Colorful Grid Accent 1" w:uiPriority="73"/>
+    <w:lsdException w:name="Light Shading Accent 2" w:uiPriority="60"/>
+    <w:lsdException w:name="Light List Accent 2" w:uiPriority="61"/>
+    <w:lsdException w:name="Light Grid Accent 2" w:uiPriority="62"/>
+    <w:lsdException w:name="Medium Shading 1 Accent 2" w:uiPriority="63"/>
+    <w:lsdException w:name="Medium Shading 2 Accent 2" w:uiPriority="64"/>
+    <w:lsdException w:name="Medium List 1 Accent 2" w:uiPriority="65"/>
+    <w:lsdException w:name="Medium List 2 Accent 2" w:uiPriority="66"/>
+    <w:lsdException w:name="Medium Grid 1 Accent 2" w:uiPriority="67"/>
+    <w:lsdException w:name="Medium Grid 2 Accent 2" w:uiPriority="68"/>
+    <w:lsdException w:name="Medium Grid 3 Accent 2" w:uiPriority="69"/>
+    <w:lsdException w:name="Dark List Accent 2" w:uiPriority="70"/>
+    <w:lsdException w:name="Colorful Shading Accent 2" w:uiPriority="71"/>
+    <w:lsdException w:name="Colorful List Accent 2" w:uiPriority="72"/>
+    <w:lsdException w:name="Colorful Grid Accent 2" w:uiPriority="73"/>
+    <w:lsdException w:name="Light Shading Accent 3" w:uiPriority="60"/>
+    <w:lsdException w:name="Light List Accent 3" w:uiPriority="61"/>
+    <w:lsdException w:name="Light Grid Accent 3" w:uiPriority="62"/>
+    <w:lsdException w:name="Medium Shading 1 Accent 3" w:uiPriority="63"/>
+    <w:lsdException w:name="Medium Shading 2 Accent 3" w:uiPriority="64"/>
+    <w:lsdException w:name="Medium List 1 Accent 3" w:uiPriority="65"/>
+    <w:lsdException w:name="Medium List 2 Accent 3" w:uiPriority="66"/>
+    <w:lsdException w:name="Medium Grid 1 Accent 3" w:uiPriority="67"/>
+    <w:lsdException w:name="Medium Grid 2 Accent 3" w:uiPriority="68"/>
+    <w:lsdException w:name="Medium Grid 3 Accent 3" w:uiPriority="69"/>
+    <w:lsdException w:name="Dark List Accent 3" w:uiPriority="70"/>
+    <w:lsdException w:name="Colorful Shading Accent 3" w:uiPriority="71"/>
+    <w:lsdException w:name="Colorful List Accent 3" w:uiPriority="72"/>
+    <w:lsdException w:name="Colorful Grid Accent 3" w:uiPriority="73"/>
+    <w:lsdException w:name="Light Shading Accent 4" w:uiPriority="60"/>
+    <w:lsdException w:name="Light List Accent 4" w:uiPriority="61"/>
+    <w:lsdException w:name="Light Grid Accent 4" w:uiPriority="62"/>
+    <w:lsdException w:name="Medium Shading 1 Accent 4" w:uiPriority="63"/>
+    <w:lsdException w:name="Medium Shading 2 Accent 4" w:uiPriority="64"/>
+    <w:lsdException w:name="Medium List 1 Accent 4" w:uiPriority="65"/>
+    <w:lsdException w:name="Medium List 2 Accent 4" w:uiPriority="66"/>
+    <w:lsdException w:name="Medium Grid 1 Accent 4" w:uiPriority="67"/>
+    <w:lsdException w:name="Medium Grid 2 Accent 4" w:uiPriority="68"/>
+    <w:lsdException w:name="Medium Grid 3 Accent 4" w:uiPriority="69"/>
+    <w:lsdException w:name="Dark List Accent 4" w:uiPriority="70"/>
+    <w:lsdException w:name="Colorful Shading Accent 4" w:uiPriority="71"/>
+    <w:lsdException w:name="Colorful List Accent 4" w:uiPriority="72"/>
+    <w:lsdException w:name="Colorful Grid Accent 4" w:uiPriority="73"/>
+    <w:lsdException w:name="Light Shading Accent 5" w:uiPriority="60"/>
+    <w:lsdException w:name="Light List Accent 5" w:uiPriority="61"/>
+    <w:lsdException w:name="Light Grid Accent 5" w:uiPriority="62"/>
+    <w:lsdException w:name="Medium Shading 1 Accent 5" w:uiPriority="63"/>
+    <w:lsdException w:name="Medium Shading 2 Accent 5" w:uiPriority="64"/>
+    <w:lsdException w:name="Medium List 1 Accent 5" w:uiPriority="65"/>
+    <w:lsdException w:name="Medium List 2 Accent 5" w:uiPriority="66"/>
+    <w:lsdException w:name="Medium Grid 1 Accent 5" w:uiPriority="67"/>
+    <w:lsdException w:name="Medium Grid 2 Accent 5" w:uiPriority="68"/>
+    <w:lsdException w:name="Medium Grid 3 Accent 5" w:uiPriority="69"/>
+    <w:lsdException w:name="Dark List Accent 5" w:uiPriority="70"/>
+    <w:lsdException w:name="Colorful Shading Accent 5" w:uiPriority="71"/>
+    <w:lsdException w:name="Colorful List Accent 5" w:uiPriority="72"/>
+    <w:lsdException w:name="Colorful Grid Accent 5" w:uiPriority="73"/>
+    <w:lsdException w:name="Light Shading Accent 6" w:uiPriority="60"/>
+    <w:lsdException w:name="Light List Accent 6" w:uiPriority="61"/>
+    <w:lsdException w:name="Light Grid Accent 6" w:uiPriority="62"/>
+    <w:lsdException w:name="Medium Shading 1 Accent 6" w:uiPriority="63"/>
+    <w:lsdException w:name="Medium Shading 2 Accent 6" w:uiPriority="64"/>
+    <w:lsdException w:name="Medium List 1 Accent 6" w:uiPriority="65"/>
+    <w:lsdException w:name="Medium List 2 Accent 6" w:uiPriority="66"/>
+    <w:lsdException w:name="Medium Grid 1 Accent 6" w:uiPriority="67"/>
+    <w:lsdException w:name="Medium Grid 2 Accent 6" w:uiPriority="68"/>
+    <w:lsdException w:name="Medium Grid 3 Accent 6" w:uiPriority="69"/>
+    <w:lsdException w:name="Dark List Accent 6" w:uiPriority="70"/>
+    <w:lsdException w:name="Colorful Shading Accent 6" w:uiPriority="71"/>
+    <w:lsdException w:name="Colorful List Accent 6" w:uiPriority="72"/>
+    <w:lsdException w:name="Colorful Grid Accent 6" w:uiPriority="73"/>
+    <w:lsdException w:name="Subtle Emphasis" w:uiPriority="19" w:qFormat="1"/>
+    <w:lsdException w:name="Intense Emphasis" w:uiPriority="21" w:qFormat="1"/>
+    <w:lsdException w:name="Subtle Reference" w:uiPriority="31" w:qFormat="1"/>
+    <w:lsdException w:name="Intense Reference" w:uiPriority="32" w:qFormat="1"/>
+    <w:lsdException w:name="Book Title" w:uiPriority="33" w:qFormat="1"/>
+    <w:lsdException w:name="Bibliography" w:semiHidden="1" w:uiPriority="37" w:unhideWhenUsed="1"/>
+    <w:lsdException w:name="TOC Heading" w:semiHidden="1" w:uiPriority="39" w:unhideWhenUsed="1" w:qFormat="1"/>
+    <w:lsdException w:name="Plain Table 1" w:uiPriority="41"/>
+    <w:lsdException w:name="Plain Table 2" w:uiPriority="42"/>
+    <w:lsdException w:name="Plain Table 3" w:uiPriority="43"/>
+    <w:lsdException w:name="Plain Table 4" w:uiPriority="44"/>
+    <w:lsdException w:name="Plain Table 5" w:uiPriority="45"/>
+    <w:lsdException w:name="Grid Table Light" w:uiPriority="40"/>
+    <w:lsdException w:name="Grid Table 1 Light" w:uiPriority="46"/>
+    <w:lsdException w:name="Grid Table 2" w:uiPriority="47"/>
+    <w:lsdException w:name="Grid Table 3" w:uiPriority="48"/>
+    <w:lsdException w:name="Grid Table 4" w:uiPriority="49"/>
+    <w:lsdException w:name="Grid Table 5 Dark" w:uiPriority="50"/>
+    <w:lsdException w:name="Grid Table 6 Colorful" w:uiPriority="51"/>
+    <w:lsdException w:name="Grid Table 7 Colorful" w:uiPriority="52"/>
+    <w:lsdException w:name="Grid Table 1 Light Accent 1" w:uiPriority="46"/>
+    <w:lsdException w:name="Grid Table 2 Accent 1" w:uiPriority="47"/>
+    <w:lsdException w:name="Grid Table 3 Accent 1" w:uiPriority="48"/>
+    <w:lsdException w:name="Grid Table 4 Accent 1" w:uiPriority="49"/>
+    <w:lsdException w:name="Grid Table 5 Dark Accent 1" w:uiPriority="50"/>
+    <w:lsdException w:name="Grid Table 6 Colorful Accent 1" w:uiPriority="51"/>
+    <w:lsdException w:name="Grid Table 7 Colorful Accent 1" w:uiPriority="52"/>
+    <w:lsdException w:name="Grid Table 1 Light Accent 2" w:uiPriority="46"/>
+    <w:lsdException w:name="Grid Table 2 Accent 2" w:uiPriority="47"/>
+    <w:lsdException w:name="Grid Table 3 Accent 2" w:uiPriority="48"/>
+    <w:lsdException w:name="Grid Table 4 Accent 2" w:uiPriority="49"/>
+    <w:lsdException w:name="Grid Table 5 Dark Accent 2" w:uiPriority="50"/>
+    <w:lsdException w:name="Grid Table 6 Colorful Accent 2" w:uiPriority="51"/>
+    <w:lsdException w:name="Grid Table 7 Colorful Accent 2" w:uiPriority="52"/>
+    <w:lsdException w:name="Grid Table 1 Light Accent 3" w:uiPriority="46"/>
+    <w:lsdException w:name="Grid Table 2 Accent 3" w:uiPriority="47"/>
+    <w:lsdException w:name="Grid Table 3 Accent 3" w:uiPriority="48"/>
+    <w:lsdException w:name="Grid Table 4 Accent 3" w:uiPriority="49"/>
+    <w:lsdException w:name="Grid Table 5 Dark Accent 3" w:uiPriority="50"/>
+    <w:lsdException w:name="Grid Table 6 Colorful Accent 3" w:uiPriority="51"/>
+    <w:lsdException w:name="Grid Table 7 Colorful Accent 3" w:uiPriority="52"/>
+    <w:lsdException w:name="Grid Table 1 Light Accent 4" w:uiPriority="46"/>
+    <w:lsdException w:name="Grid Table 2 Accent 4" w:uiPriority="47"/>
+    <w:lsdException w:name="Grid Table 3 Accent 4" w:uiPriority="48"/>
+    <w:lsdException w:name="Grid Table 4 Accent 4" w:uiPriority="49"/>
+    <w:lsdException w:name="Grid Table 5 Dark Accent 4" w:uiPriority="50"/>
+    <w:lsdException w:name="Grid Table 6 Colorful Accent 4" w:uiPriority="51"/>
+    <w:lsdException w:name="Grid Table 7 Colorful Accent 4" w:uiPriority="52"/>
+    <w:lsdException w:name="Grid Table 1 Light Accent 5" w:uiPriority="46"/>
+    <w:lsdException w:name="Grid Table 2 Accent 5" w:uiPriority="47"/>
+    <w:lsdException w:name="Grid Table 3 Accent 5" w:uiPriority="48"/>
+    <w:lsdException w:name="Grid Table 4 Accent 5" w:uiPriority="49"/>
+    <w:lsdException w:name="Grid Table 5 Dark Accent 5" w:uiPriority="50"/>
+    <w:lsdException w:name="Grid Table 6 Colorful Accent 5" w:uiPriority="51"/>
+    <w:lsdException w:name="Grid Table 7 Colorful Accent 5" w:uiPriority="52"/>
+    <w:lsdException w:name="Grid Table 1 Light Accent 6" w:uiPriority="46"/>
+    <w:lsdException w:name="Grid Table 2 Accent 6" w:uiPriority="47"/>
+    <w:lsdException w:name="Grid Table 3 Accent 6" w:uiPriority="48"/>
+    <w:lsdException w:name="Grid Table 4 Accent 6" w:uiPriority="49"/>
+    <w:lsdException w:name="Grid Table 5 Dark Accent 6" w:uiPriority="50"/>
+    <w:lsdException w:name="Grid Table 6 Colorful Accent 6" w:uiPriority="51"/>
+    <w:lsdException w:name="Grid Table 7 Colorful Accent 6" w:uiPriority="52"/>
+    <w:lsdException w:name="List Table 1 Light" w:uiPriority="46"/>
+    <w:lsdException w:name="List Table 2" w:uiPriority="47"/>
+    <w:lsdException w:name="List Table 3" w:uiPriority="48"/>
+    <w:lsdException w:name="List Table 4" w:uiPriority="49"/>
+    <w:lsdException w:name="List Table 5 Dark" w:uiPriority="50"/>
+    <w:lsdException w:name="List Table 6 Colorful" w:uiPriority="51"/>
+    <w:lsdException w:name="List Table 7 Colorful" w:uiPriority="52"/>
+    <w:lsdException w:name="List Table 1 Light Accent 1" w:uiPriority="46"/>
+    <w:lsdException w:name="List Table 2 Accent 1" w:uiPriority="47"/>
+    <w:lsdException w:name="List Table 3 Accent 1" w:uiPriority="48"/>
+    <w:lsdException w:name="List Table 4 Accent 1" w:uiPriority="49"/>
+    <w:lsdException w:name="List Table 5 Dark Accent 1" w:uiPriority="50"/>
+    <w:lsdException w:name="List Table 6 Colorful Accent 1" w:uiPriority="51"/>
+    <w:lsdException w:name="List Table 7 Colorful Accent 1" w:uiPriority="52"/>
+    <w:lsdException w:name="List Table 1 Light Accent 2" w:uiPriority="46"/>
+    <w:lsdException w:name="List Table 2 Accent 2" w:uiPriority="47"/>
+    <w:lsdException w:name="List Table 3 Accent 2" w:uiPriority="48"/>
+    <w:lsdException w:name="List Table 4 Accent 2" w:uiPriority="49"/>
+    <w:lsdException w:name="List Table 5 Dark Accent 2" w:uiPriority="50"/>
+    <w:lsdException w:name="List Table 6 Colorful Accent 2" w:uiPriority="51"/>
+    <w:lsdException w:name="List Table 7 Colorful Accent 2" w:uiPriority="52"/>
+    <w:lsdException w:name="List Table 1 Light Accent 3" w:uiPriority="46"/>
+    <w:lsdException w:name="List Table 2 Accent 3" w:uiPriority="47"/>
+    <w:lsdException w:name="List Table 3 Accent 3" w:uiPriority="48"/>
+    <w:lsdException w:name="List Table 4 Accent 3" w:uiPriority="49"/>
+    <w:lsdException w:name="List Table 5 Dark Accent 3" w:uiPriority="50"/>
+    <w:lsdException w:name="List Table 6 Colorful Accent 3" w:uiPriority="51"/>
+    <w:lsdException w:name="List Table 7 Colorful Accent 3" w:uiPriority="52"/>
+    <w:lsdException w:name="List Table 1 Light Accent 4" w:uiPriority="46"/>
+    <w:lsdException w:name="List Table 2 Accent 4" w:uiPriority="47"/>
+    <w:lsdException w:name="List Table 3 Accent 4" w:uiPriority="48"/>
+    <w:lsdException w:name="List Table 4 Accent 4" w:uiPriority="49"/>
+    <w:lsdException w:name="List Table 5 Dark Accent 4" w:uiPriority="50"/>
+    <w:lsdException w:name="List Table 6 Colorful Accent 4" w:uiPriority="51"/>
+    <w:lsdException w:name="List Table 7 Colorful Accent 4" w:uiPriority="52"/>
+    <w:lsdException w:name="List Table 1 Light Accent 5" w:uiPriority="46"/>
+    <w:lsdException w:name="List Table 2 Accent 5" w:uiPriority="47"/>
+    <w:lsdException w:name="List Table 3 Accent 5" w:uiPriority="48"/>
+    <w:lsdException w:name="List Table 4 Accent 5" w:uiPriority="49"/>
+    <w:lsdException w:name="List Table 5 Dark Accent 5" w:uiPriority="50"/>
+    <w:lsdException w:name="List Table 6 Colorful Accent 5" w:uiPriority="51"/>
+    <w:lsdException w:name="List Table 7 Colorful Accent 5" w:uiPriority="52"/>
+    <w:lsdException w:name="List Table 1 Light Accent 6" w:uiPriority="46"/>
+    <w:lsdException w:name="List Table 2 Accent 6" w:uiPriority="47"/>
+    <w:lsdException w:name="List Table 3 Accent 6" w:uiPriority="48"/>
+    <w:lsdException w:name="List Table 4 Accent 6" w:uiPriority="49"/>
+    <w:lsdException w:name="List Table 5 Dark Accent 6" w:uiPriority="50"/>
+    <w:lsdException w:name="List Table 6 Colorful Accent 6" w:uiPriority="51"/>
+    <w:lsdException w:name="List Table 7 Colorful Accent 6" w:uiPriority="52"/>
   </w:latentStyles>
   <w:style w:type="paragraph" w:default="1" w:styleId="Normal">
     <w:name w:val="Normal"/>
@@ -1196,7 +1279,6 @@
     <w:uiPriority w:val="99"/>
     <w:semiHidden/>
     <w:unhideWhenUsed/>
-    <w:qFormat/>
     <w:tblPr>
       <w:tblInd w:w="0" w:type="dxa"/>
       <w:tblCellMar>
@@ -1222,7 +1304,6 @@
       <w:spacing w:after="0" w:line="240" w:lineRule="auto"/>
     </w:pPr>
     <w:tblPr>
-      <w:tblInd w:w="0" w:type="dxa"/>
       <w:tblBorders>
         <w:top w:val="single" w:sz="4" w:space="0" w:color="auto"/>
         <w:left w:val="single" w:sz="4" w:space="0" w:color="auto"/>
@@ -1231,12 +1312,6 @@
         <w:insideH w:val="single" w:sz="4" w:space="0" w:color="auto"/>
         <w:insideV w:val="single" w:sz="4" w:space="0" w:color="auto"/>
       </w:tblBorders>
-      <w:tblCellMar>
-        <w:top w:w="0" w:type="dxa"/>
-        <w:left w:w="108" w:type="dxa"/>
-        <w:bottom w:w="0" w:type="dxa"/>
-        <w:right w:w="108" w:type="dxa"/>
-      </w:tblCellMar>
     </w:tblPr>
   </w:style>
   <w:style w:type="paragraph" w:styleId="BalloonText">

</xml_diff>